<commit_message>
working on thesis draft 3
</commit_message>
<xml_diff>
--- a/Thesis drafts/Thesis_draft_2.docx
+++ b/Thesis drafts/Thesis_draft_2.docx
@@ -573,8 +573,9 @@
           <w:szCs w:val="24"/>
           <w:lang w:eastAsia="en-US"/>
         </w:rPr>
-        <w:t xml:space="preserve">Streambed temperature profiles were measured at three locations across a transect </w:t>
-      </w:r>
+        <w:t xml:space="preserve">Streambed temperature profiles were measured at three locations across a </w:t>
+      </w:r>
+      <w:proofErr w:type="gramStart"/>
       <w:r>
         <w:rPr>
           <w:rFonts w:ascii="Liberation Serif" w:eastAsia="Times New Roman" w:hAnsi="Liberation Serif"/>
@@ -583,7 +584,7 @@
           <w:szCs w:val="24"/>
           <w:lang w:eastAsia="en-US"/>
         </w:rPr>
-        <w:t xml:space="preserve"> of the site </w:t>
+        <w:t xml:space="preserve">transect </w:t>
       </w:r>
       <w:r>
         <w:rPr>
@@ -593,8 +594,9 @@
           <w:szCs w:val="24"/>
           <w:lang w:eastAsia="en-US"/>
         </w:rPr>
-        <w:t>spanning from the main stream channel to the flanking wetland area</w:t>
-      </w:r>
+        <w:t xml:space="preserve"> of</w:t>
+      </w:r>
+      <w:proofErr w:type="gramEnd"/>
       <w:r>
         <w:rPr>
           <w:rFonts w:ascii="Liberation Serif" w:eastAsia="Times New Roman" w:hAnsi="Liberation Serif"/>
@@ -603,7 +605,7 @@
           <w:szCs w:val="24"/>
           <w:lang w:eastAsia="en-US"/>
         </w:rPr>
-        <w:t xml:space="preserve"> </w:t>
+        <w:t xml:space="preserve"> the site </w:t>
       </w:r>
       <w:r>
         <w:rPr>
@@ -613,7 +615,7 @@
           <w:szCs w:val="24"/>
           <w:lang w:eastAsia="en-US"/>
         </w:rPr>
-        <w:t>over the summer of 2016</w:t>
+        <w:t>spanning from the main stream channel to the flanking wetland area</w:t>
       </w:r>
       <w:r>
         <w:rPr>
@@ -623,7 +625,7 @@
           <w:szCs w:val="24"/>
           <w:lang w:eastAsia="en-US"/>
         </w:rPr>
-        <w:t xml:space="preserve">.  The data were collected using low-cost, open-source vertical temperature profilers and “ALog” data loggers.  The USGS model 1DTempPro was </w:t>
+        <w:t xml:space="preserve"> </w:t>
       </w:r>
       <w:r>
         <w:rPr>
@@ -633,7 +635,7 @@
           <w:szCs w:val="24"/>
           <w:lang w:eastAsia="en-US"/>
         </w:rPr>
-        <w:t xml:space="preserve">applied to </w:t>
+        <w:t>over the summer of 2016</w:t>
       </w:r>
       <w:r>
         <w:rPr>
@@ -643,8 +645,9 @@
           <w:szCs w:val="24"/>
           <w:lang w:eastAsia="en-US"/>
         </w:rPr>
-        <w:t xml:space="preserve">the temperature data, </w:t>
-      </w:r>
+        <w:t>.  The data were collected using low-cost, open-source vertical temperature profilers and “</w:t>
+      </w:r>
+      <w:proofErr w:type="spellStart"/>
       <w:r>
         <w:rPr>
           <w:rFonts w:ascii="Liberation Serif" w:eastAsia="Times New Roman" w:hAnsi="Liberation Serif"/>
@@ -653,8 +656,9 @@
           <w:szCs w:val="24"/>
           <w:lang w:eastAsia="en-US"/>
         </w:rPr>
-        <w:t xml:space="preserve">along with co-located head data </w:t>
-      </w:r>
+        <w:t>ALog</w:t>
+      </w:r>
+      <w:proofErr w:type="spellEnd"/>
       <w:r>
         <w:rPr>
           <w:rFonts w:ascii="Liberation Serif" w:eastAsia="Times New Roman" w:hAnsi="Liberation Serif"/>
@@ -663,7 +667,7 @@
           <w:szCs w:val="24"/>
           <w:lang w:eastAsia="en-US"/>
         </w:rPr>
-        <w:t xml:space="preserve"> at each location to estimate hydraulic conductivity across the transect.  The sediment thermal parameters used in the model were constrained based on the sediment bulk density, which is strongly controlled by organic content. The estimated hydraulic conductivity values were applied to the measured head gradients to generate time series of hyporheic flux time </w:t>
+        <w:t xml:space="preserve">” data loggers.  The USGS model 1DTempPro was </w:t>
       </w:r>
       <w:r>
         <w:rPr>
@@ -673,7 +677,7 @@
           <w:szCs w:val="24"/>
           <w:lang w:eastAsia="en-US"/>
         </w:rPr>
-        <w:t xml:space="preserve">at the </w:t>
+        <w:t xml:space="preserve">applied to </w:t>
       </w:r>
       <w:r>
         <w:rPr>
@@ -683,7 +687,7 @@
           <w:szCs w:val="24"/>
           <w:lang w:eastAsia="en-US"/>
         </w:rPr>
-        <w:t xml:space="preserve">transect </w:t>
+        <w:t xml:space="preserve">the temperature data, </w:t>
       </w:r>
       <w:r>
         <w:rPr>
@@ -693,8 +697,9 @@
           <w:szCs w:val="24"/>
           <w:lang w:eastAsia="en-US"/>
         </w:rPr>
-        <w:t>for</w:t>
-      </w:r>
+        <w:t xml:space="preserve">along with co-located head </w:t>
+      </w:r>
+      <w:proofErr w:type="gramStart"/>
       <w:r>
         <w:rPr>
           <w:rFonts w:ascii="Liberation Serif" w:eastAsia="Times New Roman" w:hAnsi="Liberation Serif"/>
@@ -703,6 +708,89 @@
           <w:szCs w:val="24"/>
           <w:lang w:eastAsia="en-US"/>
         </w:rPr>
+        <w:t xml:space="preserve">data </w:t>
+      </w:r>
+      <w:r>
+        <w:rPr>
+          <w:rFonts w:ascii="Liberation Serif" w:eastAsia="Times New Roman" w:hAnsi="Liberation Serif"/>
+          <w:color w:val="000000"/>
+          <w:sz w:val="24"/>
+          <w:szCs w:val="24"/>
+          <w:lang w:eastAsia="en-US"/>
+        </w:rPr>
+        <w:t xml:space="preserve"> at</w:t>
+      </w:r>
+      <w:proofErr w:type="gramEnd"/>
+      <w:r>
+        <w:rPr>
+          <w:rFonts w:ascii="Liberation Serif" w:eastAsia="Times New Roman" w:hAnsi="Liberation Serif"/>
+          <w:color w:val="000000"/>
+          <w:sz w:val="24"/>
+          <w:szCs w:val="24"/>
+          <w:lang w:eastAsia="en-US"/>
+        </w:rPr>
+        <w:t xml:space="preserve"> each location to estimate hydraulic conductivity across the transect.  The sediment thermal parameters used in the model were constrained based on the sediment bulk density, which is strongly controlled by organic content. The estimated hydraulic conductivity values were applied to the measured head gradients to generate time series of hyporheic flux time </w:t>
+      </w:r>
+      <w:r>
+        <w:rPr>
+          <w:rFonts w:ascii="Liberation Serif" w:eastAsia="Times New Roman" w:hAnsi="Liberation Serif"/>
+          <w:color w:val="000000"/>
+          <w:sz w:val="24"/>
+          <w:szCs w:val="24"/>
+          <w:lang w:eastAsia="en-US"/>
+        </w:rPr>
+        <w:t xml:space="preserve">at </w:t>
+      </w:r>
+      <w:proofErr w:type="gramStart"/>
+      <w:r>
+        <w:rPr>
+          <w:rFonts w:ascii="Liberation Serif" w:eastAsia="Times New Roman" w:hAnsi="Liberation Serif"/>
+          <w:color w:val="000000"/>
+          <w:sz w:val="24"/>
+          <w:szCs w:val="24"/>
+          <w:lang w:eastAsia="en-US"/>
+        </w:rPr>
+        <w:t xml:space="preserve">the </w:t>
+      </w:r>
+      <w:r>
+        <w:rPr>
+          <w:rFonts w:ascii="Liberation Serif" w:eastAsia="Times New Roman" w:hAnsi="Liberation Serif"/>
+          <w:color w:val="000000"/>
+          <w:sz w:val="24"/>
+          <w:szCs w:val="24"/>
+          <w:lang w:eastAsia="en-US"/>
+        </w:rPr>
+        <w:t>transect</w:t>
+      </w:r>
+      <w:proofErr w:type="gramEnd"/>
+      <w:r>
+        <w:rPr>
+          <w:rFonts w:ascii="Liberation Serif" w:eastAsia="Times New Roman" w:hAnsi="Liberation Serif"/>
+          <w:color w:val="000000"/>
+          <w:sz w:val="24"/>
+          <w:szCs w:val="24"/>
+          <w:lang w:eastAsia="en-US"/>
+        </w:rPr>
+        <w:t xml:space="preserve"> </w:t>
+      </w:r>
+      <w:r>
+        <w:rPr>
+          <w:rFonts w:ascii="Liberation Serif" w:eastAsia="Times New Roman" w:hAnsi="Liberation Serif"/>
+          <w:color w:val="000000"/>
+          <w:sz w:val="24"/>
+          <w:szCs w:val="24"/>
+          <w:lang w:eastAsia="en-US"/>
+        </w:rPr>
+        <w:t>for</w:t>
+      </w:r>
+      <w:r>
+        <w:rPr>
+          <w:rFonts w:ascii="Liberation Serif" w:eastAsia="Times New Roman" w:hAnsi="Liberation Serif"/>
+          <w:color w:val="000000"/>
+          <w:sz w:val="24"/>
+          <w:szCs w:val="24"/>
+          <w:lang w:eastAsia="en-US"/>
+        </w:rPr>
         <w:t xml:space="preserve"> the summer.  Results showed spatial variability in both hydraulic properties and hyporheic flux. Across the transect, flux was upward toward the surface water for nearly the entire summer, though the magnitude of the flux varied dynamically in response to variable weather conditions and one flux reversal occurred following a strong late-summer storm event. </w:t>
       </w:r>
     </w:p>
@@ -970,7 +1058,29 @@
           <w:szCs w:val="24"/>
           <w:lang w:eastAsia="en-US"/>
         </w:rPr>
-        <w:t>. Elevated sulfate concentrations are present in the lakes and streams of the area due to runoff from mining operations. (cite)  Concern over the impact of elevated sulfate levels in the surface water will negatively impact manoomin (wild rice) growth has prompted in depth studies of geochemical processes in aquatic ecosystems (</w:t>
+        <w:t>. Elevated sulfate concentrations are present in the lakes and streams of the area due to runoff from mining operations. (</w:t>
+      </w:r>
+      <w:proofErr w:type="gramStart"/>
+      <w:r>
+        <w:rPr>
+          <w:rFonts w:ascii="Liberation Serif" w:eastAsia="Times New Roman" w:hAnsi="Liberation Serif"/>
+          <w:color w:val="000000"/>
+          <w:sz w:val="24"/>
+          <w:szCs w:val="24"/>
+          <w:lang w:eastAsia="en-US"/>
+        </w:rPr>
+        <w:t>cite</w:t>
+      </w:r>
+      <w:proofErr w:type="gramEnd"/>
+      <w:r>
+        <w:rPr>
+          <w:rFonts w:ascii="Liberation Serif" w:eastAsia="Times New Roman" w:hAnsi="Liberation Serif"/>
+          <w:color w:val="000000"/>
+          <w:sz w:val="24"/>
+          <w:szCs w:val="24"/>
+          <w:lang w:eastAsia="en-US"/>
+        </w:rPr>
+        <w:t>)  Concern over the impact of elevated sulfate levels in the surface water will negatively impact manoomin (wild rice) growth has prompted in depth studies of geochemical processes in aquatic ecosystems (</w:t>
       </w:r>
       <w:r>
         <w:rPr>
@@ -978,84 +1088,390 @@
           <w:sz w:val="23"/>
           <w:szCs w:val="23"/>
         </w:rPr>
-        <w:t>(Pastor et al. 2017; Myrbo et al., in review, a; Myrbo et al., in review, b, ng et al, your</w:t>
-      </w:r>
+        <w:t xml:space="preserve">(Pastor et al. 2017; </w:t>
+      </w:r>
+      <w:proofErr w:type="spellStart"/>
       <w:r>
         <w:rPr>
           <w:color w:val="FF0000"/>
           <w:sz w:val="23"/>
           <w:szCs w:val="23"/>
         </w:rPr>
-        <w:t xml:space="preserve">d </w:t>
-      </w:r>
+        <w:t>Myrbo</w:t>
+      </w:r>
+      <w:proofErr w:type="spellEnd"/>
       <w:r>
         <w:rPr>
           <w:color w:val="FF0000"/>
           <w:sz w:val="23"/>
           <w:szCs w:val="23"/>
         </w:rPr>
-        <w:t>et a</w:t>
-      </w:r>
+        <w:t xml:space="preserve"> et al., in review, a; </w:t>
+      </w:r>
+      <w:proofErr w:type="spellStart"/>
       <w:r>
         <w:rPr>
           <w:color w:val="FF0000"/>
           <w:sz w:val="23"/>
           <w:szCs w:val="23"/>
         </w:rPr>
-        <w:t>l</w:t>
-      </w:r>
-      <w:r>
-        <w:rPr>
+        <w:t>Myrbo</w:t>
+      </w:r>
+      <w:proofErr w:type="spellEnd"/>
+      <w:r>
+        <w:rPr>
+          <w:color w:val="FF0000"/>
           <w:sz w:val="23"/>
           <w:szCs w:val="23"/>
         </w:rPr>
-        <w:t xml:space="preserve">). This study is a continuation of the work done by (yourd + ng) </w:t>
-      </w:r>
-      <w:r>
-        <w:rPr>
+        <w:t xml:space="preserve"> et al., in review, b, ng et al, </w:t>
+      </w:r>
+      <w:proofErr w:type="spellStart"/>
+      <w:r>
+        <w:rPr>
+          <w:color w:val="FF0000"/>
           <w:sz w:val="23"/>
           <w:szCs w:val="23"/>
         </w:rPr>
-        <w:t>, who investigated the effect of interaction between groundwater and surface water in the hyporheic zone. This study expands on work done by ng and yourd to quantify the magnitude of vertical hydraulic flux in the hyporheic zone. The chemical gradient in the hyporheic zone where manoomin is rooted is controlled by hyporheic flux because the surfacewater and groundwater have unique chemical composition.(cite for different chemical composition)(cite for controlling gradient).</w:t>
-      </w:r>
-      <w:r>
-        <w:rPr>
+        <w:t>your</w:t>
+      </w:r>
+      <w:r>
+        <w:rPr>
+          <w:color w:val="FF0000"/>
           <w:sz w:val="23"/>
           <w:szCs w:val="23"/>
         </w:rPr>
-        <w:t xml:space="preserve"> </w:t>
-      </w:r>
-    </w:p>
-    <w:p>
-      <w:pPr>
-        <w:spacing w:line="480" w:lineRule="auto"/>
-        <w:rPr>
-          <w:rFonts w:ascii="Times New Roman" w:hAnsi="Times New Roman"/>
-          <w:sz w:val="24"/>
-          <w:szCs w:val="24"/>
-        </w:rPr>
-      </w:pPr>
-      <w:r>
-        <w:rPr>
+        <w:t>d</w:t>
+      </w:r>
+      <w:proofErr w:type="spellEnd"/>
+      <w:r>
+        <w:rPr>
+          <w:color w:val="FF0000"/>
           <w:sz w:val="23"/>
           <w:szCs w:val="23"/>
         </w:rPr>
-        <w:t xml:space="preserve">To address the need for better quantification of flux stated in (yourd), the inverse temperature profile modelling technique was applied </w:t>
-      </w:r>
-      <w:r>
-        <w:rPr>
+        <w:t xml:space="preserve"> </w:t>
+      </w:r>
+      <w:r>
+        <w:rPr>
+          <w:color w:val="FF0000"/>
           <w:sz w:val="23"/>
           <w:szCs w:val="23"/>
         </w:rPr>
-        <w:t>to estimate vertical flux over the summer of 2016. This method uses temperature as a tracer to track groundwater-surfacewater exchange. temperature of surface water varies diurnally as it is heats u during the day and cools over night, while the groundwater temperature is relatively constant.</w:t>
-      </w:r>
-      <w:r>
-        <w:rPr>
-          <w:rFonts w:ascii="Times New Roman" w:hAnsi="Times New Roman"/>
-          <w:sz w:val="24"/>
-          <w:szCs w:val="24"/>
-        </w:rPr>
-        <w:t xml:space="preserve"> The 1D temp pro software is used to generate synthetic temperature profiles based on this boundary conditions, then compare d to observation and iterate…(see usgs 2013. To inform the model, sediment properties were  estimated b  hand. Once the hydraulic parameters were estimated the q ts cvan be generated</w:t>
+        <w:t>et a</w:t>
+      </w:r>
+      <w:r>
+        <w:rPr>
+          <w:color w:val="FF0000"/>
+          <w:sz w:val="23"/>
+          <w:szCs w:val="23"/>
+        </w:rPr>
+        <w:t>l</w:t>
+      </w:r>
+      <w:r>
+        <w:rPr>
+          <w:sz w:val="23"/>
+          <w:szCs w:val="23"/>
+        </w:rPr>
+        <w:t>). This study is a continuation of the work done by (</w:t>
+      </w:r>
+      <w:proofErr w:type="spellStart"/>
+      <w:r>
+        <w:rPr>
+          <w:sz w:val="23"/>
+          <w:szCs w:val="23"/>
+        </w:rPr>
+        <w:t>yourd</w:t>
+      </w:r>
+      <w:proofErr w:type="spellEnd"/>
+      <w:r>
+        <w:rPr>
+          <w:sz w:val="23"/>
+          <w:szCs w:val="23"/>
+        </w:rPr>
+        <w:t xml:space="preserve"> + ng</w:t>
+      </w:r>
+      <w:proofErr w:type="gramStart"/>
+      <w:r>
+        <w:rPr>
+          <w:sz w:val="23"/>
+          <w:szCs w:val="23"/>
+        </w:rPr>
+        <w:t xml:space="preserve">) </w:t>
+      </w:r>
+      <w:r>
+        <w:rPr>
+          <w:sz w:val="23"/>
+          <w:szCs w:val="23"/>
+        </w:rPr>
+        <w:t>,</w:t>
+      </w:r>
+      <w:proofErr w:type="gramEnd"/>
+      <w:r>
+        <w:rPr>
+          <w:sz w:val="23"/>
+          <w:szCs w:val="23"/>
+        </w:rPr>
+        <w:t xml:space="preserve"> who investigated the effect of interaction between groundwater and surface water in the hyporheic zone. This study expands on work done by ng and </w:t>
+      </w:r>
+      <w:proofErr w:type="spellStart"/>
+      <w:r>
+        <w:rPr>
+          <w:sz w:val="23"/>
+          <w:szCs w:val="23"/>
+        </w:rPr>
+        <w:t>yourd</w:t>
+      </w:r>
+      <w:proofErr w:type="spellEnd"/>
+      <w:r>
+        <w:rPr>
+          <w:sz w:val="23"/>
+          <w:szCs w:val="23"/>
+        </w:rPr>
+        <w:t xml:space="preserve"> to quantify the magnitude of vertical hydraulic flux in the hyporheic zone. The chemical gradient in the hyporheic zone where manoomin is rooted is controlled by hyporheic flux because the </w:t>
+      </w:r>
+      <w:proofErr w:type="spellStart"/>
+      <w:r>
+        <w:rPr>
+          <w:sz w:val="23"/>
+          <w:szCs w:val="23"/>
+        </w:rPr>
+        <w:t>surfacewater</w:t>
+      </w:r>
+      <w:proofErr w:type="spellEnd"/>
+      <w:r>
+        <w:rPr>
+          <w:sz w:val="23"/>
+          <w:szCs w:val="23"/>
+        </w:rPr>
+        <w:t xml:space="preserve"> and groundwater have unique chemical composition</w:t>
+      </w:r>
+      <w:proofErr w:type="gramStart"/>
+      <w:r>
+        <w:rPr>
+          <w:sz w:val="23"/>
+          <w:szCs w:val="23"/>
+        </w:rPr>
+        <w:t>.(</w:t>
+      </w:r>
+      <w:proofErr w:type="gramEnd"/>
+      <w:r>
+        <w:rPr>
+          <w:sz w:val="23"/>
+          <w:szCs w:val="23"/>
+        </w:rPr>
+        <w:t>cite for different chemical composition)(cite for controlling gradient).</w:t>
+      </w:r>
+      <w:r>
+        <w:rPr>
+          <w:sz w:val="23"/>
+          <w:szCs w:val="23"/>
+        </w:rPr>
+        <w:t xml:space="preserve"> </w:t>
+      </w:r>
+    </w:p>
+    <w:p>
+      <w:pPr>
+        <w:spacing w:line="480" w:lineRule="auto"/>
+        <w:rPr>
+          <w:rFonts w:ascii="Times New Roman" w:hAnsi="Times New Roman"/>
+          <w:sz w:val="24"/>
+          <w:szCs w:val="24"/>
+        </w:rPr>
+      </w:pPr>
+      <w:r>
+        <w:rPr>
+          <w:sz w:val="23"/>
+          <w:szCs w:val="23"/>
+        </w:rPr>
+        <w:t>To address the need for better quantification of flux stated in (</w:t>
+      </w:r>
+      <w:proofErr w:type="spellStart"/>
+      <w:r>
+        <w:rPr>
+          <w:sz w:val="23"/>
+          <w:szCs w:val="23"/>
+        </w:rPr>
+        <w:t>yourd</w:t>
+      </w:r>
+      <w:proofErr w:type="spellEnd"/>
+      <w:r>
+        <w:rPr>
+          <w:sz w:val="23"/>
+          <w:szCs w:val="23"/>
+        </w:rPr>
+        <w:t xml:space="preserve">), the inverse temperature profile modelling technique was applied </w:t>
+      </w:r>
+      <w:r>
+        <w:rPr>
+          <w:sz w:val="23"/>
+          <w:szCs w:val="23"/>
+        </w:rPr>
+        <w:t>to estimate vertical flux over the summer of 2016. This method uses temperature as a tracer to track groundwater-</w:t>
+      </w:r>
+      <w:proofErr w:type="spellStart"/>
+      <w:r>
+        <w:rPr>
+          <w:sz w:val="23"/>
+          <w:szCs w:val="23"/>
+        </w:rPr>
+        <w:t>surfacewater</w:t>
+      </w:r>
+      <w:proofErr w:type="spellEnd"/>
+      <w:r>
+        <w:rPr>
+          <w:sz w:val="23"/>
+          <w:szCs w:val="23"/>
+        </w:rPr>
+        <w:t xml:space="preserve"> exchange. </w:t>
+      </w:r>
+      <w:proofErr w:type="gramStart"/>
+      <w:r>
+        <w:rPr>
+          <w:sz w:val="23"/>
+          <w:szCs w:val="23"/>
+        </w:rPr>
+        <w:t>temperature</w:t>
+      </w:r>
+      <w:proofErr w:type="gramEnd"/>
+      <w:r>
+        <w:rPr>
+          <w:sz w:val="23"/>
+          <w:szCs w:val="23"/>
+        </w:rPr>
+        <w:t xml:space="preserve"> of surface water varies diurnally as it is heats u during the day and cools </w:t>
+      </w:r>
+      <w:proofErr w:type="spellStart"/>
+      <w:r>
+        <w:rPr>
+          <w:sz w:val="23"/>
+          <w:szCs w:val="23"/>
+        </w:rPr>
+        <w:t>over night</w:t>
+      </w:r>
+      <w:proofErr w:type="spellEnd"/>
+      <w:r>
+        <w:rPr>
+          <w:sz w:val="23"/>
+          <w:szCs w:val="23"/>
+        </w:rPr>
+        <w:t>, while the groundwater temperature is relatively constant.</w:t>
+      </w:r>
+      <w:r>
+        <w:rPr>
+          <w:rFonts w:ascii="Times New Roman" w:hAnsi="Times New Roman"/>
+          <w:sz w:val="24"/>
+          <w:szCs w:val="24"/>
+        </w:rPr>
+        <w:t xml:space="preserve"> The 1D temp pro software is used to generate synthetic temperature profiles based on this boundary conditions, then compare d to observation and iterate</w:t>
+      </w:r>
+      <w:proofErr w:type="gramStart"/>
+      <w:r>
+        <w:rPr>
+          <w:rFonts w:ascii="Times New Roman" w:hAnsi="Times New Roman"/>
+          <w:sz w:val="24"/>
+          <w:szCs w:val="24"/>
+        </w:rPr>
+        <w:t>…(</w:t>
+      </w:r>
+      <w:proofErr w:type="gramEnd"/>
+      <w:r>
+        <w:rPr>
+          <w:rFonts w:ascii="Times New Roman" w:hAnsi="Times New Roman"/>
+          <w:sz w:val="24"/>
+          <w:szCs w:val="24"/>
+        </w:rPr>
+        <w:t xml:space="preserve">see </w:t>
+      </w:r>
+      <w:proofErr w:type="spellStart"/>
+      <w:r>
+        <w:rPr>
+          <w:rFonts w:ascii="Times New Roman" w:hAnsi="Times New Roman"/>
+          <w:sz w:val="24"/>
+          <w:szCs w:val="24"/>
+        </w:rPr>
+        <w:t>usgs</w:t>
+      </w:r>
+      <w:proofErr w:type="spellEnd"/>
+      <w:r>
+        <w:rPr>
+          <w:rFonts w:ascii="Times New Roman" w:hAnsi="Times New Roman"/>
+          <w:sz w:val="24"/>
+          <w:szCs w:val="24"/>
+        </w:rPr>
+        <w:t xml:space="preserve"> 2013. To inform the model, sediment properties </w:t>
+      </w:r>
+      <w:proofErr w:type="gramStart"/>
+      <w:r>
+        <w:rPr>
+          <w:rFonts w:ascii="Times New Roman" w:hAnsi="Times New Roman"/>
+          <w:sz w:val="24"/>
+          <w:szCs w:val="24"/>
+        </w:rPr>
+        <w:t>were  estimated</w:t>
+      </w:r>
+      <w:proofErr w:type="gramEnd"/>
+      <w:r>
+        <w:rPr>
+          <w:rFonts w:ascii="Times New Roman" w:hAnsi="Times New Roman"/>
+          <w:sz w:val="24"/>
+          <w:szCs w:val="24"/>
+        </w:rPr>
+        <w:t xml:space="preserve"> </w:t>
+      </w:r>
+      <w:proofErr w:type="spellStart"/>
+      <w:r>
+        <w:rPr>
+          <w:rFonts w:ascii="Times New Roman" w:hAnsi="Times New Roman"/>
+          <w:sz w:val="24"/>
+          <w:szCs w:val="24"/>
+        </w:rPr>
+        <w:t>b</w:t>
+      </w:r>
+      <w:proofErr w:type="spellEnd"/>
+      <w:r>
+        <w:rPr>
+          <w:rFonts w:ascii="Times New Roman" w:hAnsi="Times New Roman"/>
+          <w:sz w:val="24"/>
+          <w:szCs w:val="24"/>
+        </w:rPr>
+        <w:t xml:space="preserve">  hand. Once the hydraulic parameters were estimated the q </w:t>
+      </w:r>
+      <w:proofErr w:type="spellStart"/>
+      <w:r>
+        <w:rPr>
+          <w:rFonts w:ascii="Times New Roman" w:hAnsi="Times New Roman"/>
+          <w:sz w:val="24"/>
+          <w:szCs w:val="24"/>
+        </w:rPr>
+        <w:t>ts</w:t>
+      </w:r>
+      <w:proofErr w:type="spellEnd"/>
+      <w:r>
+        <w:rPr>
+          <w:rFonts w:ascii="Times New Roman" w:hAnsi="Times New Roman"/>
+          <w:sz w:val="24"/>
+          <w:szCs w:val="24"/>
+        </w:rPr>
+        <w:t xml:space="preserve"> </w:t>
+      </w:r>
+      <w:proofErr w:type="spellStart"/>
+      <w:r>
+        <w:rPr>
+          <w:rFonts w:ascii="Times New Roman" w:hAnsi="Times New Roman"/>
+          <w:sz w:val="24"/>
+          <w:szCs w:val="24"/>
+        </w:rPr>
+        <w:t>cvan</w:t>
+      </w:r>
+      <w:proofErr w:type="spellEnd"/>
+      <w:r>
+        <w:rPr>
+          <w:rFonts w:ascii="Times New Roman" w:hAnsi="Times New Roman"/>
+          <w:sz w:val="24"/>
+          <w:szCs w:val="24"/>
+        </w:rPr>
+        <w:t xml:space="preserve"> be generated</w:t>
       </w:r>
     </w:p>
     <w:p>
@@ -1130,7 +1546,61 @@
           <w:sz w:val="24"/>
           <w:szCs w:val="24"/>
         </w:rPr>
-        <w:t xml:space="preserve">(explain variables). The quantity of interest in this study is q, the vertical hydraulic flux. The head gradient, dh/hz, is calculated from the piezometer and stream gauge measurments. As is the classic problem in hydrogeology, the hydraulic conductivity, K, is the most challenging parameter to pin down. The inverse temperature profiling method is employed to estimate K. </w:t>
+        <w:t>(</w:t>
+      </w:r>
+      <w:proofErr w:type="gramStart"/>
+      <w:r>
+        <w:rPr>
+          <w:rFonts w:ascii="Times New Roman" w:hAnsi="Times New Roman"/>
+          <w:sz w:val="24"/>
+          <w:szCs w:val="24"/>
+        </w:rPr>
+        <w:t>explain</w:t>
+      </w:r>
+      <w:proofErr w:type="gramEnd"/>
+      <w:r>
+        <w:rPr>
+          <w:rFonts w:ascii="Times New Roman" w:hAnsi="Times New Roman"/>
+          <w:sz w:val="24"/>
+          <w:szCs w:val="24"/>
+        </w:rPr>
+        <w:t xml:space="preserve"> variables). The quantity of interest in this study is q, the vertical hydraulic flux. The head gradient, dh/</w:t>
+      </w:r>
+      <w:proofErr w:type="spellStart"/>
+      <w:r>
+        <w:rPr>
+          <w:rFonts w:ascii="Times New Roman" w:hAnsi="Times New Roman"/>
+          <w:sz w:val="24"/>
+          <w:szCs w:val="24"/>
+        </w:rPr>
+        <w:t>hz</w:t>
+      </w:r>
+      <w:proofErr w:type="spellEnd"/>
+      <w:r>
+        <w:rPr>
+          <w:rFonts w:ascii="Times New Roman" w:hAnsi="Times New Roman"/>
+          <w:sz w:val="24"/>
+          <w:szCs w:val="24"/>
+        </w:rPr>
+        <w:t xml:space="preserve">, is calculated from the piezometer and stream gauge </w:t>
+      </w:r>
+      <w:proofErr w:type="spellStart"/>
+      <w:r>
+        <w:rPr>
+          <w:rFonts w:ascii="Times New Roman" w:hAnsi="Times New Roman"/>
+          <w:sz w:val="24"/>
+          <w:szCs w:val="24"/>
+        </w:rPr>
+        <w:t>measurments</w:t>
+      </w:r>
+      <w:proofErr w:type="spellEnd"/>
+      <w:r>
+        <w:rPr>
+          <w:rFonts w:ascii="Times New Roman" w:hAnsi="Times New Roman"/>
+          <w:sz w:val="24"/>
+          <w:szCs w:val="24"/>
+        </w:rPr>
+        <w:t xml:space="preserve">. As is the classic problem in hydrogeology, the hydraulic conductivity, K, is the most challenging parameter to pin down. The inverse temperature profiling method is employed to estimate K. </w:t>
       </w:r>
     </w:p>
     <w:p>
@@ -1264,22 +1734,164 @@
           <w:sz w:val="24"/>
           <w:szCs w:val="24"/>
         </w:rPr>
-        <w:t xml:space="preserve"> The heat transport equation can be used to generate a synthetic temperature profile, which is adjusted by adjusting hydraulic conductivity to amtch the observed prodfile. The forward model uses the top and bottom temperature probes , and a frwards difference scheme to generate the synthetic profile. Then the parameters are adjusted (K) to match the observed and estimated profiles.  More detailed explanation of the model, and previous temperature profile modelling work can be found in </w:t>
+        <w:t xml:space="preserve"> </w:t>
+      </w:r>
+      <w:proofErr w:type="gramStart"/>
+      <w:r>
+        <w:rPr>
+          <w:rFonts w:ascii="Times New Roman" w:hAnsi="Times New Roman"/>
+          <w:sz w:val="24"/>
+          <w:szCs w:val="24"/>
+        </w:rPr>
+        <w:t>The</w:t>
+      </w:r>
+      <w:proofErr w:type="gramEnd"/>
+      <w:r>
+        <w:rPr>
+          <w:rFonts w:ascii="Times New Roman" w:hAnsi="Times New Roman"/>
+          <w:sz w:val="24"/>
+          <w:szCs w:val="24"/>
+        </w:rPr>
+        <w:t xml:space="preserve"> heat transport equation can be used to generate a synthetic temperature profile, which is adjusted by adjusting hydraulic conductivity to </w:t>
+      </w:r>
+      <w:proofErr w:type="spellStart"/>
+      <w:r>
+        <w:rPr>
+          <w:rFonts w:ascii="Times New Roman" w:hAnsi="Times New Roman"/>
+          <w:sz w:val="24"/>
+          <w:szCs w:val="24"/>
+        </w:rPr>
+        <w:t>amtch</w:t>
+      </w:r>
+      <w:proofErr w:type="spellEnd"/>
+      <w:r>
+        <w:rPr>
+          <w:rFonts w:ascii="Times New Roman" w:hAnsi="Times New Roman"/>
+          <w:sz w:val="24"/>
+          <w:szCs w:val="24"/>
+        </w:rPr>
+        <w:t xml:space="preserve"> the observed </w:t>
+      </w:r>
+      <w:proofErr w:type="spellStart"/>
+      <w:r>
+        <w:rPr>
+          <w:rFonts w:ascii="Times New Roman" w:hAnsi="Times New Roman"/>
+          <w:sz w:val="24"/>
+          <w:szCs w:val="24"/>
+        </w:rPr>
+        <w:t>prodfile</w:t>
+      </w:r>
+      <w:proofErr w:type="spellEnd"/>
+      <w:r>
+        <w:rPr>
+          <w:rFonts w:ascii="Times New Roman" w:hAnsi="Times New Roman"/>
+          <w:sz w:val="24"/>
+          <w:szCs w:val="24"/>
+        </w:rPr>
+        <w:t xml:space="preserve">. The forward model uses the top and bottom temperature </w:t>
+      </w:r>
+      <w:proofErr w:type="gramStart"/>
+      <w:r>
+        <w:rPr>
+          <w:rFonts w:ascii="Times New Roman" w:hAnsi="Times New Roman"/>
+          <w:sz w:val="24"/>
+          <w:szCs w:val="24"/>
+        </w:rPr>
+        <w:t>probes ,</w:t>
+      </w:r>
+      <w:proofErr w:type="gramEnd"/>
+      <w:r>
+        <w:rPr>
+          <w:rFonts w:ascii="Times New Roman" w:hAnsi="Times New Roman"/>
+          <w:sz w:val="24"/>
+          <w:szCs w:val="24"/>
+        </w:rPr>
+        <w:t xml:space="preserve"> and a </w:t>
+      </w:r>
+      <w:proofErr w:type="spellStart"/>
+      <w:r>
+        <w:rPr>
+          <w:rFonts w:ascii="Times New Roman" w:hAnsi="Times New Roman"/>
+          <w:sz w:val="24"/>
+          <w:szCs w:val="24"/>
+        </w:rPr>
+        <w:t>frwards</w:t>
+      </w:r>
+      <w:proofErr w:type="spellEnd"/>
+      <w:r>
+        <w:rPr>
+          <w:rFonts w:ascii="Times New Roman" w:hAnsi="Times New Roman"/>
+          <w:sz w:val="24"/>
+          <w:szCs w:val="24"/>
+        </w:rPr>
+        <w:t xml:space="preserve"> difference scheme to generate the synthetic profile. Then the parameters are adjusted (K) to match the observed and estimated profiles.  More detailed explanation of the model, and previous temperature profile modelling work can be found in </w:t>
       </w:r>
       <w:r>
         <w:rPr>
           <w:sz w:val="23"/>
           <w:szCs w:val="23"/>
         </w:rPr>
-        <w:t>(2008), Anderson (2005), and Constantz and Stonestrom (2003).</w:t>
-      </w:r>
-      <w:r>
-        <w:rPr>
-          <w:rFonts w:ascii="Times New Roman" w:hAnsi="Times New Roman"/>
-          <w:sz w:val="24"/>
-          <w:szCs w:val="24"/>
-        </w:rPr>
-        <w:t>”(usgs 2013)</w:t>
+        <w:t xml:space="preserve">(2008), Anderson (2005), and </w:t>
+      </w:r>
+      <w:proofErr w:type="spellStart"/>
+      <w:r>
+        <w:rPr>
+          <w:sz w:val="23"/>
+          <w:szCs w:val="23"/>
+        </w:rPr>
+        <w:t>Constantz</w:t>
+      </w:r>
+      <w:proofErr w:type="spellEnd"/>
+      <w:r>
+        <w:rPr>
+          <w:sz w:val="23"/>
+          <w:szCs w:val="23"/>
+        </w:rPr>
+        <w:t xml:space="preserve"> and </w:t>
+      </w:r>
+      <w:proofErr w:type="spellStart"/>
+      <w:r>
+        <w:rPr>
+          <w:sz w:val="23"/>
+          <w:szCs w:val="23"/>
+        </w:rPr>
+        <w:t>Stonestrom</w:t>
+      </w:r>
+      <w:proofErr w:type="spellEnd"/>
+      <w:r>
+        <w:rPr>
+          <w:sz w:val="23"/>
+          <w:szCs w:val="23"/>
+        </w:rPr>
+        <w:t xml:space="preserve"> (2003).</w:t>
+      </w:r>
+      <w:r>
+        <w:rPr>
+          <w:rFonts w:ascii="Times New Roman" w:hAnsi="Times New Roman"/>
+          <w:sz w:val="24"/>
+          <w:szCs w:val="24"/>
+        </w:rPr>
+        <w:t>”(</w:t>
+      </w:r>
+      <w:proofErr w:type="spellStart"/>
+      <w:proofErr w:type="gramStart"/>
+      <w:r>
+        <w:rPr>
+          <w:rFonts w:ascii="Times New Roman" w:hAnsi="Times New Roman"/>
+          <w:sz w:val="24"/>
+          <w:szCs w:val="24"/>
+        </w:rPr>
+        <w:t>usgs</w:t>
+      </w:r>
+      <w:proofErr w:type="spellEnd"/>
+      <w:proofErr w:type="gramEnd"/>
+      <w:r>
+        <w:rPr>
+          <w:rFonts w:ascii="Times New Roman" w:hAnsi="Times New Roman"/>
+          <w:sz w:val="24"/>
+          <w:szCs w:val="24"/>
+        </w:rPr>
+        <w:t xml:space="preserve"> 2013)</w:t>
       </w:r>
     </w:p>
     <w:p>
@@ -1580,6 +2192,8 @@
         </w:rPr>
         <w:t>(</w:t>
       </w:r>
+      <w:proofErr w:type="spellStart"/>
+      <w:proofErr w:type="gramStart"/>
       <w:r>
         <w:rPr>
           <w:rFonts w:ascii="Times New Roman" w:hAnsi="Times New Roman"/>
@@ -1589,6 +2203,8 @@
         </w:rPr>
         <w:t>yourd</w:t>
       </w:r>
+      <w:proofErr w:type="spellEnd"/>
+      <w:proofErr w:type="gramEnd"/>
       <w:r>
         <w:rPr>
           <w:rFonts w:ascii="Times New Roman" w:hAnsi="Times New Roman"/>
@@ -1888,6 +2504,7 @@
         </w:rPr>
         <w:t>The data loggers used in this study were low cost, open source loggers developed by Northern Widget LLC. (</w:t>
       </w:r>
+      <w:proofErr w:type="gramStart"/>
       <w:r>
         <w:rPr>
           <w:rFonts w:ascii="Times New Roman" w:hAnsi="Times New Roman"/>
@@ -1897,6 +2514,7 @@
         </w:rPr>
         <w:t>cite</w:t>
       </w:r>
+      <w:proofErr w:type="gramEnd"/>
       <w:r>
         <w:rPr>
           <w:rFonts w:ascii="Times New Roman" w:hAnsi="Times New Roman"/>
@@ -1928,6 +2546,124 @@
     <w:p>
       <w:pPr>
         <w:spacing w:line="480" w:lineRule="auto"/>
+        <w:rPr>
+          <w:rFonts w:ascii="Times New Roman" w:hAnsi="Times New Roman"/>
+          <w:sz w:val="24"/>
+          <w:szCs w:val="24"/>
+        </w:rPr>
+      </w:pPr>
+      <w:r>
+        <w:rPr>
+          <w:rFonts w:ascii="Times New Roman" w:hAnsi="Times New Roman"/>
+          <w:sz w:val="24"/>
+          <w:szCs w:val="24"/>
+        </w:rPr>
+        <w:t>-</w:t>
+      </w:r>
+      <w:proofErr w:type="gramStart"/>
+      <w:r>
+        <w:rPr>
+          <w:rFonts w:ascii="Times New Roman" w:hAnsi="Times New Roman"/>
+          <w:sz w:val="24"/>
+          <w:szCs w:val="24"/>
+        </w:rPr>
+        <w:t>something</w:t>
+      </w:r>
+      <w:proofErr w:type="gramEnd"/>
+      <w:r>
+        <w:rPr>
+          <w:rFonts w:ascii="Times New Roman" w:hAnsi="Times New Roman"/>
+          <w:sz w:val="24"/>
+          <w:szCs w:val="24"/>
+        </w:rPr>
+        <w:t xml:space="preserve"> about how head TS were </w:t>
+      </w:r>
+      <w:r>
+        <w:rPr>
+          <w:rFonts w:ascii="Times New Roman" w:hAnsi="Times New Roman"/>
+          <w:sz w:val="24"/>
+          <w:szCs w:val="24"/>
+        </w:rPr>
+        <w:t xml:space="preserve">calculated - </w:t>
+      </w:r>
+      <w:r>
+        <w:rPr>
+          <w:rFonts w:ascii="Times New Roman" w:hAnsi="Times New Roman"/>
+          <w:sz w:val="24"/>
+          <w:szCs w:val="24"/>
+        </w:rPr>
+        <w:t>CORRECTIONS!!! (</w:t>
+      </w:r>
+      <w:proofErr w:type="gramStart"/>
+      <w:r>
+        <w:rPr>
+          <w:rFonts w:ascii="Times New Roman" w:hAnsi="Times New Roman"/>
+          <w:sz w:val="24"/>
+          <w:szCs w:val="24"/>
+        </w:rPr>
+        <w:t>using</w:t>
+      </w:r>
+      <w:proofErr w:type="gramEnd"/>
+      <w:r>
+        <w:rPr>
+          <w:rFonts w:ascii="Times New Roman" w:hAnsi="Times New Roman"/>
+          <w:sz w:val="24"/>
+          <w:szCs w:val="24"/>
+        </w:rPr>
+        <w:t xml:space="preserve"> first half of summer and second gave same conclusion for TPA)</w:t>
+      </w:r>
+    </w:p>
+    <w:p>
+      <w:pPr>
+        <w:spacing w:line="480" w:lineRule="auto"/>
+        <w:rPr>
+          <w:rFonts w:ascii="Times New Roman" w:hAnsi="Times New Roman"/>
+          <w:sz w:val="24"/>
+          <w:szCs w:val="24"/>
+        </w:rPr>
+      </w:pPr>
+      <w:r>
+        <w:rPr>
+          <w:rFonts w:ascii="Times New Roman" w:hAnsi="Times New Roman"/>
+          <w:sz w:val="24"/>
+          <w:szCs w:val="24"/>
+        </w:rPr>
+        <w:t>The shift magnitude for the first half of SG1 was calculated by forcing average q in first half of summer to match q in second half of summer using 1d temp in estimate q mode</w:t>
+      </w:r>
+    </w:p>
+    <w:p>
+      <w:pPr>
+        <w:spacing w:line="480" w:lineRule="auto"/>
+        <w:rPr>
+          <w:rFonts w:ascii="Times New Roman" w:hAnsi="Times New Roman"/>
+          <w:sz w:val="24"/>
+          <w:szCs w:val="24"/>
+        </w:rPr>
+      </w:pPr>
+      <w:bookmarkStart w:id="0" w:name="_GoBack"/>
+      <w:bookmarkEnd w:id="0"/>
+    </w:p>
+    <w:p>
+      <w:pPr>
+        <w:spacing w:line="480" w:lineRule="auto"/>
+        <w:rPr>
+          <w:rFonts w:ascii="Times New Roman" w:hAnsi="Times New Roman"/>
+          <w:sz w:val="24"/>
+          <w:szCs w:val="24"/>
+        </w:rPr>
+      </w:pPr>
+      <w:r>
+        <w:rPr>
+          <w:rFonts w:ascii="Times New Roman" w:hAnsi="Times New Roman"/>
+          <w:sz w:val="24"/>
+          <w:szCs w:val="24"/>
+        </w:rPr>
+        <w:t>The shift magnitude for the first half of SG1 was calculated by forcing average q in first half of summer to match q in second half of summer using 1d temp in estimate q mode</w:t>
+      </w:r>
+    </w:p>
+    <w:p>
+      <w:pPr>
+        <w:spacing w:line="480" w:lineRule="auto"/>
         <w:ind w:firstLine="720"/>
         <w:rPr>
           <w:rFonts w:ascii="Times New Roman" w:hAnsi="Times New Roman"/>
@@ -1935,14 +2671,6 @@
           <w:szCs w:val="24"/>
         </w:rPr>
       </w:pPr>
-      <w:r>
-        <w:rPr>
-          <w:rFonts w:ascii="Times New Roman" w:hAnsi="Times New Roman"/>
-          <w:sz w:val="24"/>
-          <w:szCs w:val="24"/>
-        </w:rPr>
-        <w:t>-something about how head TS were claculated</w:t>
-      </w:r>
     </w:p>
     <w:p>
       <w:pPr>
@@ -1968,16 +2696,7 @@
           <w:sz w:val="24"/>
           <w:szCs w:val="24"/>
         </w:rPr>
-        <w:t xml:space="preserve"> was not measured so a correction factor was </w:t>
-      </w:r>
-      <w:r>
-        <w:rPr>
-          <w:rFonts w:ascii="Times New Roman" w:hAnsi="Times New Roman"/>
-          <w:sz w:val="24"/>
-          <w:szCs w:val="24"/>
-        </w:rPr>
-        <w:lastRenderedPageBreak/>
-        <w:t>applied to the data from the first half of summer. The method of correction is discussed in the results and conclusions section.</w:t>
+        <w:t xml:space="preserve"> was not measured so a correction factor was applied to the data from the first half of summer. The method of correction is discussed in the results and conclusions section.</w:t>
       </w:r>
     </w:p>
     <w:p>
@@ -2057,6 +2776,7 @@
         </w:rPr>
         <w:t>(</w:t>
       </w:r>
+      <w:proofErr w:type="gramStart"/>
       <w:r>
         <w:rPr>
           <w:rFonts w:ascii="Times New Roman" w:hAnsi="Times New Roman"/>
@@ -2064,8 +2784,9 @@
           <w:sz w:val="24"/>
           <w:szCs w:val="24"/>
         </w:rPr>
-        <w:t>cite)</w:t>
-      </w:r>
+        <w:t>cite</w:t>
+      </w:r>
+      <w:proofErr w:type="gramEnd"/>
       <w:r>
         <w:rPr>
           <w:rFonts w:ascii="Times New Roman" w:hAnsi="Times New Roman"/>
@@ -2073,6 +2794,15 @@
           <w:sz w:val="24"/>
           <w:szCs w:val="24"/>
         </w:rPr>
+        <w:t>)</w:t>
+      </w:r>
+      <w:r>
+        <w:rPr>
+          <w:rFonts w:ascii="Times New Roman" w:hAnsi="Times New Roman"/>
+          <w:color w:val="FF0000"/>
+          <w:sz w:val="24"/>
+          <w:szCs w:val="24"/>
+        </w:rPr>
         <w:t xml:space="preserve"> </w:t>
       </w:r>
     </w:p>
@@ -2158,6 +2888,7 @@
         </w:rPr>
         <w:t>invariant. (</w:t>
       </w:r>
+      <w:proofErr w:type="gramStart"/>
       <w:r>
         <w:rPr>
           <w:rFonts w:ascii="Times New Roman" w:hAnsi="Times New Roman"/>
@@ -2165,7 +2896,17 @@
           <w:sz w:val="24"/>
           <w:szCs w:val="24"/>
         </w:rPr>
-        <w:t xml:space="preserve">cite) </w:t>
+        <w:t>cite</w:t>
+      </w:r>
+      <w:proofErr w:type="gramEnd"/>
+      <w:r>
+        <w:rPr>
+          <w:rFonts w:ascii="Times New Roman" w:hAnsi="Times New Roman"/>
+          <w:color w:val="FF0000"/>
+          <w:sz w:val="24"/>
+          <w:szCs w:val="24"/>
+        </w:rPr>
+        <w:t xml:space="preserve">) </w:t>
       </w:r>
       <w:r>
         <w:rPr>
@@ -2246,7 +2987,25 @@
           <w:sz w:val="24"/>
           <w:szCs w:val="24"/>
         </w:rPr>
-        <w:t xml:space="preserve"> siliclastic </w:t>
+        <w:t xml:space="preserve"> </w:t>
+      </w:r>
+      <w:proofErr w:type="spellStart"/>
+      <w:r>
+        <w:rPr>
+          <w:rFonts w:ascii="Times New Roman" w:hAnsi="Times New Roman"/>
+          <w:sz w:val="24"/>
+          <w:szCs w:val="24"/>
+        </w:rPr>
+        <w:t>siliclastic</w:t>
+      </w:r>
+      <w:proofErr w:type="spellEnd"/>
+      <w:r>
+        <w:rPr>
+          <w:rFonts w:ascii="Times New Roman" w:hAnsi="Times New Roman"/>
+          <w:sz w:val="24"/>
+          <w:szCs w:val="24"/>
+        </w:rPr>
+        <w:t xml:space="preserve"> </w:t>
       </w:r>
       <w:r>
         <w:rPr>
@@ -2294,7 +3053,25 @@
           <w:sz w:val="24"/>
           <w:szCs w:val="24"/>
         </w:rPr>
-        <w:t xml:space="preserve">he streambed is composed of a mixture of siliclastic and heavily organic matter. </w:t>
+        <w:t xml:space="preserve">he streambed is composed of a mixture of </w:t>
+      </w:r>
+      <w:proofErr w:type="spellStart"/>
+      <w:r>
+        <w:rPr>
+          <w:rFonts w:ascii="Times New Roman" w:hAnsi="Times New Roman"/>
+          <w:sz w:val="24"/>
+          <w:szCs w:val="24"/>
+        </w:rPr>
+        <w:t>siliclastic</w:t>
+      </w:r>
+      <w:proofErr w:type="spellEnd"/>
+      <w:r>
+        <w:rPr>
+          <w:rFonts w:ascii="Times New Roman" w:hAnsi="Times New Roman"/>
+          <w:sz w:val="24"/>
+          <w:szCs w:val="24"/>
+        </w:rPr>
+        <w:t xml:space="preserve"> and heavily organic matter. </w:t>
       </w:r>
       <w:r>
         <w:rPr>
@@ -2329,7 +3106,6 @@
           <w:noProof/>
           <w:lang w:eastAsia="en-US"/>
         </w:rPr>
-        <w:lastRenderedPageBreak/>
         <w:drawing>
           <wp:inline distT="0" distB="0" distL="0" distR="0" wp14:anchorId="1CF2DBB5" wp14:editId="18AB1650">
             <wp:extent cx="5943600" cy="3938905"/>
@@ -2377,6 +3153,7 @@
           <w:szCs w:val="24"/>
         </w:rPr>
       </w:pPr>
+      <w:proofErr w:type="spellStart"/>
       <w:r>
         <w:rPr>
           <w:rFonts w:ascii="Times New Roman" w:hAnsi="Times New Roman"/>
@@ -2384,7 +3161,17 @@
           <w:sz w:val="24"/>
           <w:szCs w:val="24"/>
         </w:rPr>
-        <w:t>Yourd 2017</w:t>
+        <w:t>Yourd</w:t>
+      </w:r>
+      <w:proofErr w:type="spellEnd"/>
+      <w:r>
+        <w:rPr>
+          <w:rFonts w:ascii="Times New Roman" w:hAnsi="Times New Roman"/>
+          <w:color w:val="FF0000"/>
+          <w:sz w:val="24"/>
+          <w:szCs w:val="24"/>
+        </w:rPr>
+        <w:t xml:space="preserve"> 2017</w:t>
       </w:r>
     </w:p>
     <w:p>
@@ -2482,7 +3269,25 @@
           <w:sz w:val="24"/>
           <w:szCs w:val="24"/>
         </w:rPr>
-        <w:t xml:space="preserve"> endmembers, siliclastic sediment and soil organic matter. The second simplifying assumption is that the streambed is </w:t>
+        <w:t xml:space="preserve"> endmembers, </w:t>
+      </w:r>
+      <w:proofErr w:type="spellStart"/>
+      <w:r>
+        <w:rPr>
+          <w:rFonts w:ascii="Times New Roman" w:hAnsi="Times New Roman"/>
+          <w:sz w:val="24"/>
+          <w:szCs w:val="24"/>
+        </w:rPr>
+        <w:t>siliclastic</w:t>
+      </w:r>
+      <w:proofErr w:type="spellEnd"/>
+      <w:r>
+        <w:rPr>
+          <w:rFonts w:ascii="Times New Roman" w:hAnsi="Times New Roman"/>
+          <w:sz w:val="24"/>
+          <w:szCs w:val="24"/>
+        </w:rPr>
+        <w:t xml:space="preserve"> sediment and soil organic matter. The second simplifying assumption is that the streambed is </w:t>
       </w:r>
       <w:r>
         <w:rPr>
@@ -2549,25 +3354,80 @@
           <w:szCs w:val="24"/>
         </w:rPr>
         <w:tab/>
-        <w:t>The percentage, by mass, of SOM and siliclastic minerals present was calculated using the following expression</w:t>
-      </w:r>
-    </w:p>
-    <w:p>
-      <w:pPr>
-        <w:spacing w:line="480" w:lineRule="auto"/>
-        <w:rPr>
-          <w:rFonts w:ascii="Times New Roman" w:hAnsi="Times New Roman"/>
-          <w:sz w:val="24"/>
-          <w:szCs w:val="24"/>
-        </w:rPr>
-      </w:pPr>
-      <w:r>
-        <w:rPr>
-          <w:rFonts w:ascii="Times New Roman" w:hAnsi="Times New Roman"/>
-          <w:sz w:val="24"/>
-          <w:szCs w:val="24"/>
-        </w:rPr>
-        <w:t xml:space="preserve">Dry bulk density = density sili * percent sili + density SOM * percent </w:t>
+        <w:t xml:space="preserve">The percentage, by mass, of SOM and </w:t>
+      </w:r>
+      <w:proofErr w:type="spellStart"/>
+      <w:r>
+        <w:rPr>
+          <w:rFonts w:ascii="Times New Roman" w:hAnsi="Times New Roman"/>
+          <w:sz w:val="24"/>
+          <w:szCs w:val="24"/>
+        </w:rPr>
+        <w:t>siliclastic</w:t>
+      </w:r>
+      <w:proofErr w:type="spellEnd"/>
+      <w:r>
+        <w:rPr>
+          <w:rFonts w:ascii="Times New Roman" w:hAnsi="Times New Roman"/>
+          <w:sz w:val="24"/>
+          <w:szCs w:val="24"/>
+        </w:rPr>
+        <w:t xml:space="preserve"> minerals present was calculated using the following expression</w:t>
+      </w:r>
+    </w:p>
+    <w:p>
+      <w:pPr>
+        <w:spacing w:line="480" w:lineRule="auto"/>
+        <w:rPr>
+          <w:rFonts w:ascii="Times New Roman" w:hAnsi="Times New Roman"/>
+          <w:sz w:val="24"/>
+          <w:szCs w:val="24"/>
+        </w:rPr>
+      </w:pPr>
+      <w:r>
+        <w:rPr>
+          <w:rFonts w:ascii="Times New Roman" w:hAnsi="Times New Roman"/>
+          <w:sz w:val="24"/>
+          <w:szCs w:val="24"/>
+        </w:rPr>
+        <w:lastRenderedPageBreak/>
+        <w:t xml:space="preserve">Dry bulk density = density </w:t>
+      </w:r>
+      <w:proofErr w:type="spellStart"/>
+      <w:r>
+        <w:rPr>
+          <w:rFonts w:ascii="Times New Roman" w:hAnsi="Times New Roman"/>
+          <w:sz w:val="24"/>
+          <w:szCs w:val="24"/>
+        </w:rPr>
+        <w:t>sili</w:t>
+      </w:r>
+      <w:proofErr w:type="spellEnd"/>
+      <w:r>
+        <w:rPr>
+          <w:rFonts w:ascii="Times New Roman" w:hAnsi="Times New Roman"/>
+          <w:sz w:val="24"/>
+          <w:szCs w:val="24"/>
+        </w:rPr>
+        <w:t xml:space="preserve"> * percent </w:t>
+      </w:r>
+      <w:proofErr w:type="spellStart"/>
+      <w:r>
+        <w:rPr>
+          <w:rFonts w:ascii="Times New Roman" w:hAnsi="Times New Roman"/>
+          <w:sz w:val="24"/>
+          <w:szCs w:val="24"/>
+        </w:rPr>
+        <w:t>sili</w:t>
+      </w:r>
+      <w:proofErr w:type="spellEnd"/>
+      <w:r>
+        <w:rPr>
+          <w:rFonts w:ascii="Times New Roman" w:hAnsi="Times New Roman"/>
+          <w:sz w:val="24"/>
+          <w:szCs w:val="24"/>
+        </w:rPr>
+        <w:t xml:space="preserve"> + density SOM * percent </w:t>
       </w:r>
       <w:r>
         <w:rPr>
@@ -2594,7 +3454,6 @@
           <w:sz w:val="24"/>
           <w:szCs w:val="24"/>
         </w:rPr>
-        <w:lastRenderedPageBreak/>
         <w:t xml:space="preserve">The value for dry Bulk density was established in </w:t>
       </w:r>
       <w:r>
@@ -2604,7 +3463,27 @@
           <w:sz w:val="24"/>
           <w:szCs w:val="24"/>
         </w:rPr>
-        <w:t xml:space="preserve">(mybro).  </w:t>
+        <w:t>(</w:t>
+      </w:r>
+      <w:proofErr w:type="spellStart"/>
+      <w:r>
+        <w:rPr>
+          <w:rFonts w:ascii="Times New Roman" w:hAnsi="Times New Roman"/>
+          <w:color w:val="FF0000"/>
+          <w:sz w:val="24"/>
+          <w:szCs w:val="24"/>
+        </w:rPr>
+        <w:t>mybro</w:t>
+      </w:r>
+      <w:proofErr w:type="spellEnd"/>
+      <w:r>
+        <w:rPr>
+          <w:rFonts w:ascii="Times New Roman" w:hAnsi="Times New Roman"/>
+          <w:color w:val="FF0000"/>
+          <w:sz w:val="24"/>
+          <w:szCs w:val="24"/>
+        </w:rPr>
+        <w:t xml:space="preserve">).  </w:t>
       </w:r>
       <w:r>
         <w:rPr>
@@ -2620,7 +3499,43 @@
           <w:sz w:val="24"/>
           <w:szCs w:val="24"/>
         </w:rPr>
-        <w:t>resulted in a distribution of 90SOM and 10% siliclastic. High organic content is expected at Second creek, and this value is supported by the images above where many of the sediment samples appear to contain entirely SOM, however in order to extend to our second assumption (heterogeneity). An 80-20 split was used to more accutatley capture heterogeneity that could be present. Especially because we don’t know where the dry bulk density was collected.</w:t>
+        <w:t xml:space="preserve">resulted in a distribution of 90SOM and 10% </w:t>
+      </w:r>
+      <w:proofErr w:type="spellStart"/>
+      <w:r>
+        <w:rPr>
+          <w:rFonts w:ascii="Times New Roman" w:hAnsi="Times New Roman"/>
+          <w:sz w:val="24"/>
+          <w:szCs w:val="24"/>
+        </w:rPr>
+        <w:t>siliclastic</w:t>
+      </w:r>
+      <w:proofErr w:type="spellEnd"/>
+      <w:r>
+        <w:rPr>
+          <w:rFonts w:ascii="Times New Roman" w:hAnsi="Times New Roman"/>
+          <w:sz w:val="24"/>
+          <w:szCs w:val="24"/>
+        </w:rPr>
+        <w:t xml:space="preserve">. High organic content is expected at Second creek, and this value is supported by the images above where many of the sediment samples appear to contain entirely SOM, however in order to extend to our second assumption (heterogeneity). An 80-20 split was used to more </w:t>
+      </w:r>
+      <w:proofErr w:type="spellStart"/>
+      <w:r>
+        <w:rPr>
+          <w:rFonts w:ascii="Times New Roman" w:hAnsi="Times New Roman"/>
+          <w:sz w:val="24"/>
+          <w:szCs w:val="24"/>
+        </w:rPr>
+        <w:t>accutatley</w:t>
+      </w:r>
+      <w:proofErr w:type="spellEnd"/>
+      <w:r>
+        <w:rPr>
+          <w:rFonts w:ascii="Times New Roman" w:hAnsi="Times New Roman"/>
+          <w:sz w:val="24"/>
+          <w:szCs w:val="24"/>
+        </w:rPr>
+        <w:t xml:space="preserve"> capture heterogeneity that could be present. Especially because we don’t know where the dry bulk density was collected.</w:t>
       </w:r>
     </w:p>
     <w:p>
@@ -2647,7 +3562,43 @@
           <w:sz w:val="24"/>
           <w:szCs w:val="24"/>
         </w:rPr>
-        <w:t>Using the fraction of SOM and siliclastic, the thermal properties of the streambedk can be estimated by t</w:t>
+        <w:t xml:space="preserve">Using the fraction of SOM and </w:t>
+      </w:r>
+      <w:proofErr w:type="spellStart"/>
+      <w:r>
+        <w:rPr>
+          <w:rFonts w:ascii="Times New Roman" w:hAnsi="Times New Roman"/>
+          <w:sz w:val="24"/>
+          <w:szCs w:val="24"/>
+        </w:rPr>
+        <w:t>siliclastic</w:t>
+      </w:r>
+      <w:proofErr w:type="spellEnd"/>
+      <w:r>
+        <w:rPr>
+          <w:rFonts w:ascii="Times New Roman" w:hAnsi="Times New Roman"/>
+          <w:sz w:val="24"/>
+          <w:szCs w:val="24"/>
+        </w:rPr>
+        <w:t xml:space="preserve">, the thermal properties of the </w:t>
+      </w:r>
+      <w:proofErr w:type="spellStart"/>
+      <w:r>
+        <w:rPr>
+          <w:rFonts w:ascii="Times New Roman" w:hAnsi="Times New Roman"/>
+          <w:sz w:val="24"/>
+          <w:szCs w:val="24"/>
+        </w:rPr>
+        <w:t>streambedk</w:t>
+      </w:r>
+      <w:proofErr w:type="spellEnd"/>
+      <w:r>
+        <w:rPr>
+          <w:rFonts w:ascii="Times New Roman" w:hAnsi="Times New Roman"/>
+          <w:sz w:val="24"/>
+          <w:szCs w:val="24"/>
+        </w:rPr>
+        <w:t xml:space="preserve"> can be estimated by t</w:t>
       </w:r>
       <w:r>
         <w:rPr>
@@ -2663,8 +3614,18 @@
           <w:sz w:val="24"/>
           <w:szCs w:val="24"/>
         </w:rPr>
-        <w:t xml:space="preserve"> in Farouki</w:t>
-      </w:r>
+        <w:t xml:space="preserve"> in </w:t>
+      </w:r>
+      <w:proofErr w:type="spellStart"/>
+      <w:r>
+        <w:rPr>
+          <w:rFonts w:ascii="Times New Roman" w:hAnsi="Times New Roman"/>
+          <w:sz w:val="24"/>
+          <w:szCs w:val="24"/>
+        </w:rPr>
+        <w:t>Farouki</w:t>
+      </w:r>
+      <w:proofErr w:type="spellEnd"/>
       <w:r>
         <w:rPr>
           <w:noProof/>
@@ -4854,6 +5815,7 @@
           <w:sz w:val="24"/>
           <w:szCs w:val="24"/>
         </w:rPr>
+        <w:lastRenderedPageBreak/>
         <w:t>This method bounds the thermal parameter with</w:t>
       </w:r>
       <w:r>
@@ -4904,7 +5866,6 @@
           <w:sz w:val="24"/>
           <w:szCs w:val="24"/>
         </w:rPr>
-        <w:lastRenderedPageBreak/>
         <w:t xml:space="preserve">The last parameter </w:t>
       </w:r>
       <w:r>
@@ -5249,6 +6210,7 @@
                 <w:sz w:val="24"/>
                 <w:szCs w:val="24"/>
               </w:rPr>
+              <w:lastRenderedPageBreak/>
               <w:t>Stream west</w:t>
             </w:r>
           </w:p>
@@ -5386,7 +6348,43 @@
           <w:sz w:val="24"/>
           <w:szCs w:val="24"/>
         </w:rPr>
-        <w:t>The following estimates for Hydraulic conductivity at each temperature probe(table ___) were obtbained using the input parameters presented in table ______</w:t>
+        <w:t xml:space="preserve">The following estimates for Hydraulic conductivity at each temperature </w:t>
+      </w:r>
+      <w:proofErr w:type="gramStart"/>
+      <w:r>
+        <w:rPr>
+          <w:rFonts w:ascii="Times New Roman" w:hAnsi="Times New Roman"/>
+          <w:sz w:val="24"/>
+          <w:szCs w:val="24"/>
+        </w:rPr>
+        <w:t>probe(</w:t>
+      </w:r>
+      <w:proofErr w:type="gramEnd"/>
+      <w:r>
+        <w:rPr>
+          <w:rFonts w:ascii="Times New Roman" w:hAnsi="Times New Roman"/>
+          <w:sz w:val="24"/>
+          <w:szCs w:val="24"/>
+        </w:rPr>
+        <w:t xml:space="preserve">table ___) were </w:t>
+      </w:r>
+      <w:proofErr w:type="spellStart"/>
+      <w:r>
+        <w:rPr>
+          <w:rFonts w:ascii="Times New Roman" w:hAnsi="Times New Roman"/>
+          <w:sz w:val="24"/>
+          <w:szCs w:val="24"/>
+        </w:rPr>
+        <w:t>obtbained</w:t>
+      </w:r>
+      <w:proofErr w:type="spellEnd"/>
+      <w:r>
+        <w:rPr>
+          <w:rFonts w:ascii="Times New Roman" w:hAnsi="Times New Roman"/>
+          <w:sz w:val="24"/>
+          <w:szCs w:val="24"/>
+        </w:rPr>
+        <w:t xml:space="preserve"> using the input parameters presented in table ______</w:t>
       </w:r>
     </w:p>
     <w:p>
@@ -5482,34 +6480,171 @@
           <w:sz w:val="24"/>
           <w:szCs w:val="24"/>
         </w:rPr>
+        <w:t>These values were used with equation (</w:t>
+      </w:r>
+      <w:proofErr w:type="spellStart"/>
+      <w:proofErr w:type="gramStart"/>
+      <w:r>
+        <w:rPr>
+          <w:rFonts w:ascii="Times New Roman" w:hAnsi="Times New Roman"/>
+          <w:color w:val="FF0000"/>
+          <w:sz w:val="24"/>
+          <w:szCs w:val="24"/>
+        </w:rPr>
+        <w:t>darcy</w:t>
+      </w:r>
+      <w:proofErr w:type="spellEnd"/>
+      <w:proofErr w:type="gramEnd"/>
+      <w:r>
+        <w:rPr>
+          <w:rFonts w:ascii="Times New Roman" w:hAnsi="Times New Roman"/>
+          <w:sz w:val="24"/>
+          <w:szCs w:val="24"/>
+        </w:rPr>
+        <w:t xml:space="preserve">) to generate time series of vertical hydraulic flux at each temp probe. Figure () </w:t>
+      </w:r>
+      <w:proofErr w:type="gramStart"/>
+      <w:r>
+        <w:rPr>
+          <w:rFonts w:ascii="Times New Roman" w:hAnsi="Times New Roman"/>
+          <w:sz w:val="24"/>
+          <w:szCs w:val="24"/>
+        </w:rPr>
+        <w:t>The</w:t>
+      </w:r>
+      <w:proofErr w:type="gramEnd"/>
+      <w:r>
+        <w:rPr>
+          <w:rFonts w:ascii="Times New Roman" w:hAnsi="Times New Roman"/>
+          <w:sz w:val="24"/>
+          <w:szCs w:val="24"/>
+        </w:rPr>
+        <w:t xml:space="preserve"> time series are plotted with precipitation data to see the relationship between them</w:t>
+      </w:r>
+      <w:r>
+        <w:rPr>
+          <w:rFonts w:ascii="Times New Roman" w:hAnsi="Times New Roman"/>
+          <w:sz w:val="24"/>
+          <w:szCs w:val="24"/>
+        </w:rPr>
+        <w:t>. T</w:t>
+      </w:r>
+      <w:r>
+        <w:rPr>
+          <w:rFonts w:ascii="Times New Roman" w:hAnsi="Times New Roman"/>
+          <w:sz w:val="24"/>
+          <w:szCs w:val="24"/>
+        </w:rPr>
+        <w:t xml:space="preserve">he </w:t>
+      </w:r>
+      <w:r>
+        <w:rPr>
+          <w:rFonts w:ascii="Times New Roman" w:hAnsi="Times New Roman"/>
+          <w:sz w:val="24"/>
+          <w:szCs w:val="24"/>
+        </w:rPr>
+        <w:t>validity of the estimated h</w:t>
+      </w:r>
+      <w:r>
+        <w:rPr>
+          <w:rFonts w:ascii="Times New Roman" w:hAnsi="Times New Roman"/>
+          <w:sz w:val="24"/>
+          <w:szCs w:val="24"/>
+        </w:rPr>
+        <w:t>ydraulic conductivity</w:t>
+      </w:r>
+      <w:r>
+        <w:rPr>
+          <w:rFonts w:ascii="Times New Roman" w:hAnsi="Times New Roman"/>
+          <w:sz w:val="24"/>
+          <w:szCs w:val="24"/>
+        </w:rPr>
+        <w:t xml:space="preserve"> </w:t>
+      </w:r>
+      <w:proofErr w:type="gramStart"/>
+      <w:r>
+        <w:rPr>
+          <w:rFonts w:ascii="Times New Roman" w:hAnsi="Times New Roman"/>
+          <w:sz w:val="24"/>
+          <w:szCs w:val="24"/>
+        </w:rPr>
+        <w:t xml:space="preserve">values </w:t>
+      </w:r>
+      <w:r>
+        <w:rPr>
+          <w:rFonts w:ascii="Times New Roman" w:hAnsi="Times New Roman"/>
+          <w:sz w:val="24"/>
+          <w:szCs w:val="24"/>
+        </w:rPr>
+        <w:t xml:space="preserve"> is</w:t>
+      </w:r>
+      <w:proofErr w:type="gramEnd"/>
+      <w:r>
+        <w:rPr>
+          <w:rFonts w:ascii="Times New Roman" w:hAnsi="Times New Roman"/>
+          <w:sz w:val="24"/>
+          <w:szCs w:val="24"/>
+        </w:rPr>
+        <w:t xml:space="preserve"> ex</w:t>
+      </w:r>
+      <w:r>
+        <w:rPr>
+          <w:rFonts w:ascii="Times New Roman" w:hAnsi="Times New Roman"/>
+          <w:sz w:val="24"/>
+          <w:szCs w:val="24"/>
+        </w:rPr>
+        <w:t>plored in the following sensitivity analysis section.</w:t>
+      </w:r>
+    </w:p>
+    <w:p>
+      <w:pPr>
+        <w:spacing w:line="480" w:lineRule="auto"/>
+        <w:rPr>
+          <w:rFonts w:ascii="Times New Roman" w:hAnsi="Times New Roman"/>
+          <w:sz w:val="24"/>
+          <w:szCs w:val="24"/>
+        </w:rPr>
+      </w:pPr>
+    </w:p>
+    <w:p>
+      <w:pPr>
+        <w:spacing w:line="480" w:lineRule="auto"/>
+        <w:rPr>
+          <w:rFonts w:ascii="Times New Roman" w:hAnsi="Times New Roman"/>
+          <w:sz w:val="24"/>
+          <w:szCs w:val="24"/>
+        </w:rPr>
+      </w:pPr>
+    </w:p>
+    <w:p>
+      <w:pPr>
+        <w:spacing w:line="480" w:lineRule="auto"/>
+        <w:rPr>
+          <w:rFonts w:ascii="Times New Roman" w:hAnsi="Times New Roman"/>
+          <w:color w:val="FF0000"/>
+          <w:sz w:val="24"/>
+          <w:szCs w:val="24"/>
+        </w:rPr>
+      </w:pPr>
+    </w:p>
+    <w:p>
+      <w:pPr>
+        <w:spacing w:line="480" w:lineRule="auto"/>
+        <w:rPr>
+          <w:rFonts w:ascii="Times New Roman" w:hAnsi="Times New Roman"/>
+          <w:sz w:val="24"/>
+          <w:szCs w:val="24"/>
+        </w:rPr>
+      </w:pPr>
+      <w:r>
+        <w:rPr>
+          <w:rFonts w:ascii="Times New Roman" w:hAnsi="Times New Roman"/>
+          <w:noProof/>
+          <w:sz w:val="24"/>
+          <w:szCs w:val="24"/>
+          <w:lang w:eastAsia="en-US"/>
+        </w:rPr>
         <w:lastRenderedPageBreak/>
-        <w:t>These values were used with equation (</w:t>
-      </w:r>
-      <w:r>
-        <w:rPr>
-          <w:rFonts w:ascii="Times New Roman" w:hAnsi="Times New Roman"/>
-          <w:color w:val="FF0000"/>
-          <w:sz w:val="24"/>
-          <w:szCs w:val="24"/>
-        </w:rPr>
-        <w:t>darcy</w:t>
-      </w:r>
-      <w:r>
-        <w:rPr>
-          <w:rFonts w:ascii="Times New Roman" w:hAnsi="Times New Roman"/>
-          <w:sz w:val="24"/>
-          <w:szCs w:val="24"/>
-        </w:rPr>
-        <w:t>) to generate time series of vertical hydraulic flux at each temp probe. Figure () The time series are plotted with precipitation data to see the relationship between them</w:t>
-      </w:r>
-      <w:r>
-        <w:rPr>
-          <w:rFonts w:ascii="Times New Roman" w:hAnsi="Times New Roman"/>
-          <w:noProof/>
-          <w:sz w:val="24"/>
-          <w:szCs w:val="24"/>
-          <w:lang w:eastAsia="en-US"/>
-        </w:rPr>
         <w:drawing>
           <wp:inline distT="0" distB="0" distL="0" distR="0">
             <wp:extent cx="5046345" cy="4292600"/>
@@ -5570,6 +6705,7 @@
           <w:szCs w:val="24"/>
         </w:rPr>
       </w:pPr>
+      <w:proofErr w:type="spellStart"/>
       <w:r>
         <w:rPr>
           <w:rFonts w:ascii="Times New Roman" w:hAnsi="Times New Roman"/>
@@ -5577,8 +6713,20 @@
           <w:sz w:val="24"/>
           <w:szCs w:val="24"/>
         </w:rPr>
-        <w:t>Caption,key</w:t>
-      </w:r>
+        <w:t>Caption</w:t>
+      </w:r>
+      <w:proofErr w:type="gramStart"/>
+      <w:r>
+        <w:rPr>
+          <w:rFonts w:ascii="Times New Roman" w:hAnsi="Times New Roman"/>
+          <w:color w:val="FF0000"/>
+          <w:sz w:val="24"/>
+          <w:szCs w:val="24"/>
+        </w:rPr>
+        <w:t>,key</w:t>
+      </w:r>
+      <w:proofErr w:type="spellEnd"/>
+      <w:proofErr w:type="gramEnd"/>
     </w:p>
     <w:p>
       <w:pPr>
@@ -5635,7 +6783,7 @@
           <w:sz w:val="24"/>
           <w:szCs w:val="24"/>
         </w:rPr>
-        <w:t xml:space="preserve">There are several possible explanations for this discrepancy. First, the site sediment is highly heterogeneous this suggests that the hydraulic flux is equally heterogeneous. It is possible that the wetland temperature probe was placed in a region that facilitated higher flux while the stream probes were located in lower flux regions. Another </w:t>
+        <w:t xml:space="preserve">There are several possible explanations for this discrepancy. First, the site sediment is highly heterogeneous this suggests that the hydraulic flux is equally heterogeneous. It is possible that the wetland temperature probe was placed in a region that facilitated higher flux while the stream probes were located in lower flux regions. Another possible explanation is that flow at the wetland probe has a significant horizontal component, violating the assumption the hydraulic flux is entirely in the vertical direction. This explanation has merit because the head in the wetland sediment was consistently higher than the head at the </w:t>
       </w:r>
       <w:r>
         <w:rPr>
@@ -5644,7 +6792,7 @@
           <w:szCs w:val="24"/>
         </w:rPr>
         <w:lastRenderedPageBreak/>
-        <w:t>possible explanation is that flow at the wetland probe has a significant horizontal component, violating the assumption the hydraulic flux is entirely in the vertical direction. This explanation has merit because the head in the wetland sediment was consistently higher than the head at the base of the stream (more than elevation difference?), which suggests that the water in the wetland sediment could be flowing more towards the stream base than upwards (see site conceptual model)</w:t>
+        <w:t>base of the stream (more than elevation difference?), which suggests that the water in the wetland sediment could be flowing more towards the stream base than upwards (see site conceptual model)</w:t>
       </w:r>
     </w:p>
     <w:p>
@@ -5737,7 +6885,25 @@
           <w:sz w:val="24"/>
           <w:szCs w:val="24"/>
         </w:rPr>
-        <w:t xml:space="preserve">The direction of vertical flux across the transect is upwards for the entire summer except for one brief flux reversal in late August.  The magnitude of vertical hydraulic flux over the summer is </w:t>
+        <w:t xml:space="preserve">The direction of vertical flux across </w:t>
+      </w:r>
+      <w:proofErr w:type="gramStart"/>
+      <w:r>
+        <w:rPr>
+          <w:rFonts w:ascii="Times New Roman" w:hAnsi="Times New Roman"/>
+          <w:sz w:val="24"/>
+          <w:szCs w:val="24"/>
+        </w:rPr>
+        <w:t>the transect</w:t>
+      </w:r>
+      <w:proofErr w:type="gramEnd"/>
+      <w:r>
+        <w:rPr>
+          <w:rFonts w:ascii="Times New Roman" w:hAnsi="Times New Roman"/>
+          <w:sz w:val="24"/>
+          <w:szCs w:val="24"/>
+        </w:rPr>
+        <w:t xml:space="preserve"> is upwards for the entire summer except for one brief flux reversal in late August.  The magnitude of vertical hydraulic flux over the summer is </w:t>
       </w:r>
       <w:r>
         <w:rPr>
@@ -5865,6 +7031,14 @@
           <w:sz w:val="24"/>
           <w:szCs w:val="24"/>
         </w:rPr>
+        <w:t xml:space="preserve"> experience the same meteorological conditions.</w:t>
+      </w:r>
+      <w:r>
+        <w:rPr>
+          <w:rFonts w:ascii="Times New Roman" w:hAnsi="Times New Roman"/>
+          <w:sz w:val="24"/>
+          <w:szCs w:val="24"/>
+        </w:rPr>
         <w:t xml:space="preserve"> </w:t>
       </w:r>
       <w:r>
@@ -5873,8 +7047,80 @@
           <w:sz w:val="24"/>
           <w:szCs w:val="24"/>
         </w:rPr>
+        <w:t xml:space="preserve"> </w:t>
+      </w:r>
+      <w:r>
+        <w:rPr>
+          <w:rFonts w:ascii="Times New Roman" w:hAnsi="Times New Roman"/>
+          <w:sz w:val="24"/>
+          <w:szCs w:val="24"/>
+        </w:rPr>
+        <w:t>T</w:t>
+      </w:r>
+      <w:r>
+        <w:rPr>
+          <w:rFonts w:ascii="Times New Roman" w:hAnsi="Times New Roman"/>
+          <w:sz w:val="24"/>
+          <w:szCs w:val="24"/>
+        </w:rPr>
+        <w:t xml:space="preserve">he </w:t>
+      </w:r>
+      <w:r>
+        <w:rPr>
+          <w:rFonts w:ascii="Times New Roman" w:hAnsi="Times New Roman"/>
+          <w:sz w:val="24"/>
+          <w:szCs w:val="24"/>
+        </w:rPr>
+        <w:t>streams</w:t>
+      </w:r>
+      <w:r>
+        <w:rPr>
+          <w:rFonts w:ascii="Times New Roman" w:hAnsi="Times New Roman"/>
+          <w:sz w:val="24"/>
+          <w:szCs w:val="24"/>
+        </w:rPr>
+        <w:t xml:space="preserve"> response to the storms could be related to the proximity of the storm to the stream. For example, a distant storm would be more likely to trigger a large, prolonged </w:t>
+      </w:r>
+      <w:r>
+        <w:rPr>
+          <w:rFonts w:ascii="Times New Roman" w:hAnsi="Times New Roman"/>
+          <w:sz w:val="24"/>
+          <w:szCs w:val="24"/>
+        </w:rPr>
+        <w:t>base flow</w:t>
+      </w:r>
+      <w:r>
+        <w:rPr>
+          <w:rFonts w:ascii="Times New Roman" w:hAnsi="Times New Roman"/>
+          <w:sz w:val="24"/>
+          <w:szCs w:val="24"/>
+        </w:rPr>
+        <w:t xml:space="preserve"> event, and a storm that occurs on second c</w:t>
+      </w:r>
+      <w:r>
+        <w:rPr>
+          <w:rFonts w:ascii="Times New Roman" w:hAnsi="Times New Roman"/>
+          <w:sz w:val="24"/>
+          <w:szCs w:val="24"/>
+        </w:rPr>
+        <w:t xml:space="preserve">reek </w:t>
+      </w:r>
+      <w:r>
+        <w:rPr>
+          <w:rFonts w:ascii="Times New Roman" w:hAnsi="Times New Roman"/>
+          <w:sz w:val="24"/>
+          <w:szCs w:val="24"/>
+        </w:rPr>
         <w:lastRenderedPageBreak/>
-        <w:t>experience the same meteorological conditions.</w:t>
+        <w:t>could cause a rapid rise i</w:t>
+      </w:r>
+      <w:r>
+        <w:rPr>
+          <w:rFonts w:ascii="Times New Roman" w:hAnsi="Times New Roman"/>
+          <w:sz w:val="24"/>
+          <w:szCs w:val="24"/>
+        </w:rPr>
+        <w:t>n</w:t>
       </w:r>
       <w:r>
         <w:rPr>
@@ -5890,86 +7136,6 @@
           <w:sz w:val="24"/>
           <w:szCs w:val="24"/>
         </w:rPr>
-        <w:t xml:space="preserve"> </w:t>
-      </w:r>
-      <w:r>
-        <w:rPr>
-          <w:rFonts w:ascii="Times New Roman" w:hAnsi="Times New Roman"/>
-          <w:sz w:val="24"/>
-          <w:szCs w:val="24"/>
-        </w:rPr>
-        <w:t>T</w:t>
-      </w:r>
-      <w:r>
-        <w:rPr>
-          <w:rFonts w:ascii="Times New Roman" w:hAnsi="Times New Roman"/>
-          <w:sz w:val="24"/>
-          <w:szCs w:val="24"/>
-        </w:rPr>
-        <w:t xml:space="preserve">he </w:t>
-      </w:r>
-      <w:r>
-        <w:rPr>
-          <w:rFonts w:ascii="Times New Roman" w:hAnsi="Times New Roman"/>
-          <w:sz w:val="24"/>
-          <w:szCs w:val="24"/>
-        </w:rPr>
-        <w:t>streams</w:t>
-      </w:r>
-      <w:r>
-        <w:rPr>
-          <w:rFonts w:ascii="Times New Roman" w:hAnsi="Times New Roman"/>
-          <w:sz w:val="24"/>
-          <w:szCs w:val="24"/>
-        </w:rPr>
-        <w:t xml:space="preserve"> response to the storms could be related to the proximity of the storm to the stream. For example, a distant storm would be more likely to trigger a large, prolonged </w:t>
-      </w:r>
-      <w:r>
-        <w:rPr>
-          <w:rFonts w:ascii="Times New Roman" w:hAnsi="Times New Roman"/>
-          <w:sz w:val="24"/>
-          <w:szCs w:val="24"/>
-        </w:rPr>
-        <w:t>base flow</w:t>
-      </w:r>
-      <w:r>
-        <w:rPr>
-          <w:rFonts w:ascii="Times New Roman" w:hAnsi="Times New Roman"/>
-          <w:sz w:val="24"/>
-          <w:szCs w:val="24"/>
-        </w:rPr>
-        <w:t xml:space="preserve"> event, and a storm that occurs on second c</w:t>
-      </w:r>
-      <w:r>
-        <w:rPr>
-          <w:rFonts w:ascii="Times New Roman" w:hAnsi="Times New Roman"/>
-          <w:sz w:val="24"/>
-          <w:szCs w:val="24"/>
-        </w:rPr>
-        <w:t>reek could cause a rapid rise i</w:t>
-      </w:r>
-      <w:r>
-        <w:rPr>
-          <w:rFonts w:ascii="Times New Roman" w:hAnsi="Times New Roman"/>
-          <w:sz w:val="24"/>
-          <w:szCs w:val="24"/>
-        </w:rPr>
-        <w:t>n</w:t>
-      </w:r>
-      <w:r>
-        <w:rPr>
-          <w:rFonts w:ascii="Times New Roman" w:hAnsi="Times New Roman"/>
-          <w:sz w:val="24"/>
-          <w:szCs w:val="24"/>
-        </w:rPr>
-        <w:t xml:space="preserve"> </w:t>
-      </w:r>
-      <w:r>
-        <w:rPr>
-          <w:rFonts w:ascii="Times New Roman" w:hAnsi="Times New Roman"/>
-          <w:sz w:val="24"/>
-          <w:szCs w:val="24"/>
-        </w:rPr>
         <w:t>surface water levels, resulting in an immediate decrease in upwards flux, and in the case of an extreme storm, downwards flux.</w:t>
       </w:r>
       <w:r>
@@ -5979,28 +7145,6 @@
           <w:szCs w:val="24"/>
         </w:rPr>
         <w:t xml:space="preserve"> Another possible explanation for the varied response to storm events could be seasonal changes in vegetation in the region. More study is required to determine if these explanations have merit. </w:t>
-      </w:r>
-      <w:bookmarkStart w:id="0" w:name="_GoBack"/>
-      <w:bookmarkEnd w:id="0"/>
-    </w:p>
-    <w:p>
-      <w:pPr>
-        <w:spacing w:line="480" w:lineRule="auto"/>
-        <w:rPr>
-          <w:rFonts w:ascii="Times New Roman" w:hAnsi="Times New Roman"/>
-          <w:color w:val="FF0000"/>
-          <w:sz w:val="24"/>
-          <w:szCs w:val="24"/>
-        </w:rPr>
-      </w:pPr>
-      <w:r>
-        <w:rPr>
-          <w:rFonts w:ascii="Times New Roman" w:hAnsi="Times New Roman"/>
-          <w:color w:val="FF0000"/>
-          <w:sz w:val="24"/>
-          <w:szCs w:val="24"/>
-        </w:rPr>
-        <w:t>The validity of the estimate hydraulic conductivity is explored in the following section.</w:t>
       </w:r>
     </w:p>
     <w:p>
@@ -6038,35 +7182,218 @@
     <w:p>
       <w:pPr>
         <w:spacing w:line="480" w:lineRule="auto"/>
-        <w:rPr>
-          <w:rFonts w:ascii="Times New Roman" w:hAnsi="Times New Roman"/>
-          <w:sz w:val="24"/>
-          <w:szCs w:val="24"/>
-        </w:rPr>
-      </w:pPr>
-      <w:r>
-        <w:rPr>
-          <w:rFonts w:ascii="Times New Roman" w:hAnsi="Times New Roman"/>
-          <w:sz w:val="24"/>
-          <w:szCs w:val="24"/>
-        </w:rPr>
-        <w:t xml:space="preserve">To evaluate the quality of the model results and dependencies of the hand estimated parameters… </w:t>
-      </w:r>
-      <w:r>
-        <w:rPr>
-          <w:rFonts w:ascii="Times New Roman" w:hAnsi="Times New Roman"/>
-          <w:sz w:val="24"/>
-          <w:szCs w:val="24"/>
-        </w:rPr>
-        <w:t>The inverse model was run over the range of parametersestimated earlier. The inverse model was run as each parameter was varied over its range,while the rest of the parameters were held constant at a middling value in their range. The resulting value of K for each of these model runs is presented in figure ()</w:t>
-      </w:r>
-      <w:r>
-        <w:rPr>
-          <w:rFonts w:ascii="Times New Roman" w:hAnsi="Times New Roman"/>
-          <w:sz w:val="24"/>
-          <w:szCs w:val="24"/>
-        </w:rPr>
-        <w:t>. The goodness of fit between the model’s final synthetic profile and theobserved temperature profile is qualitatively demonstrated by the size of each point</w:t>
+        <w:ind w:firstLine="720"/>
+        <w:rPr>
+          <w:rFonts w:ascii="Times New Roman" w:hAnsi="Times New Roman"/>
+          <w:sz w:val="24"/>
+          <w:szCs w:val="24"/>
+        </w:rPr>
+      </w:pPr>
+      <w:r>
+        <w:rPr>
+          <w:rFonts w:ascii="Times New Roman" w:hAnsi="Times New Roman"/>
+          <w:sz w:val="24"/>
+          <w:szCs w:val="24"/>
+        </w:rPr>
+        <w:t>This section is dedicated to evaluating</w:t>
+      </w:r>
+      <w:r>
+        <w:rPr>
+          <w:rFonts w:ascii="Times New Roman" w:hAnsi="Times New Roman"/>
+          <w:sz w:val="24"/>
+          <w:szCs w:val="24"/>
+        </w:rPr>
+        <w:t xml:space="preserve"> the quality of the model results and </w:t>
+      </w:r>
+      <w:r>
+        <w:rPr>
+          <w:rFonts w:ascii="Times New Roman" w:hAnsi="Times New Roman"/>
+          <w:sz w:val="24"/>
+          <w:szCs w:val="24"/>
+        </w:rPr>
+        <w:t>the model’s dependency on</w:t>
+      </w:r>
+      <w:r>
+        <w:rPr>
+          <w:rFonts w:ascii="Times New Roman" w:hAnsi="Times New Roman"/>
+          <w:sz w:val="24"/>
+          <w:szCs w:val="24"/>
+        </w:rPr>
+        <w:t xml:space="preserve"> the hand estimated</w:t>
+      </w:r>
+      <w:r>
+        <w:rPr>
+          <w:rFonts w:ascii="Times New Roman" w:hAnsi="Times New Roman"/>
+          <w:sz w:val="24"/>
+          <w:szCs w:val="24"/>
+        </w:rPr>
+        <w:t xml:space="preserve"> thermal</w:t>
+      </w:r>
+      <w:r>
+        <w:rPr>
+          <w:rFonts w:ascii="Times New Roman" w:hAnsi="Times New Roman"/>
+          <w:sz w:val="24"/>
+          <w:szCs w:val="24"/>
+        </w:rPr>
+        <w:t xml:space="preserve"> parameter</w:t>
+      </w:r>
+      <w:r>
+        <w:rPr>
+          <w:rFonts w:ascii="Times New Roman" w:hAnsi="Times New Roman"/>
+          <w:sz w:val="24"/>
+          <w:szCs w:val="24"/>
+        </w:rPr>
+        <w:t>s.</w:t>
+      </w:r>
+      <w:r>
+        <w:rPr>
+          <w:rFonts w:ascii="Times New Roman" w:hAnsi="Times New Roman"/>
+          <w:sz w:val="24"/>
+          <w:szCs w:val="24"/>
+        </w:rPr>
+        <w:t xml:space="preserve"> </w:t>
+      </w:r>
+      <w:r>
+        <w:rPr>
+          <w:rFonts w:ascii="Times New Roman" w:hAnsi="Times New Roman"/>
+          <w:sz w:val="24"/>
+          <w:szCs w:val="24"/>
+        </w:rPr>
+        <w:t xml:space="preserve">The inverse model was run over the </w:t>
+      </w:r>
+      <w:r>
+        <w:rPr>
+          <w:rFonts w:ascii="Times New Roman" w:hAnsi="Times New Roman"/>
+          <w:sz w:val="24"/>
+          <w:szCs w:val="24"/>
+        </w:rPr>
+        <w:t xml:space="preserve">possible </w:t>
+      </w:r>
+      <w:r>
+        <w:rPr>
+          <w:rFonts w:ascii="Times New Roman" w:hAnsi="Times New Roman"/>
+          <w:sz w:val="24"/>
+          <w:szCs w:val="24"/>
+        </w:rPr>
+        <w:t>range of parameters</w:t>
+      </w:r>
+      <w:r>
+        <w:rPr>
+          <w:rFonts w:ascii="Times New Roman" w:hAnsi="Times New Roman"/>
+          <w:sz w:val="24"/>
+          <w:szCs w:val="24"/>
+        </w:rPr>
+        <w:t xml:space="preserve"> </w:t>
+      </w:r>
+      <w:r>
+        <w:rPr>
+          <w:rFonts w:ascii="Times New Roman" w:hAnsi="Times New Roman"/>
+          <w:sz w:val="24"/>
+          <w:szCs w:val="24"/>
+        </w:rPr>
+        <w:t>estimated earlier</w:t>
+      </w:r>
+      <w:r>
+        <w:rPr>
+          <w:rFonts w:ascii="Times New Roman" w:hAnsi="Times New Roman"/>
+          <w:sz w:val="24"/>
+          <w:szCs w:val="24"/>
+        </w:rPr>
+        <w:t xml:space="preserve"> for dispersivity, thermal conductivity, and heat capacity. </w:t>
+      </w:r>
+      <w:r>
+        <w:rPr>
+          <w:rFonts w:ascii="Times New Roman" w:hAnsi="Times New Roman"/>
+          <w:sz w:val="24"/>
+          <w:szCs w:val="24"/>
+        </w:rPr>
+        <w:t xml:space="preserve"> The inverse model was run as each parameter was varied over its </w:t>
+      </w:r>
+      <w:proofErr w:type="spellStart"/>
+      <w:r>
+        <w:rPr>
+          <w:rFonts w:ascii="Times New Roman" w:hAnsi="Times New Roman"/>
+          <w:sz w:val="24"/>
+          <w:szCs w:val="24"/>
+        </w:rPr>
+        <w:t>range</w:t>
+      </w:r>
+      <w:proofErr w:type="gramStart"/>
+      <w:r>
+        <w:rPr>
+          <w:rFonts w:ascii="Times New Roman" w:hAnsi="Times New Roman"/>
+          <w:sz w:val="24"/>
+          <w:szCs w:val="24"/>
+        </w:rPr>
+        <w:t>,while</w:t>
+      </w:r>
+      <w:proofErr w:type="spellEnd"/>
+      <w:proofErr w:type="gramEnd"/>
+      <w:r>
+        <w:rPr>
+          <w:rFonts w:ascii="Times New Roman" w:hAnsi="Times New Roman"/>
+          <w:sz w:val="24"/>
+          <w:szCs w:val="24"/>
+        </w:rPr>
+        <w:t xml:space="preserve"> the rest of the parameters were held constant at </w:t>
+      </w:r>
+      <w:r>
+        <w:rPr>
+          <w:rFonts w:ascii="Times New Roman" w:hAnsi="Times New Roman"/>
+          <w:sz w:val="24"/>
+          <w:szCs w:val="24"/>
+        </w:rPr>
+        <w:t>the values in (</w:t>
+      </w:r>
+      <w:proofErr w:type="spellStart"/>
+      <w:r>
+        <w:rPr>
+          <w:rFonts w:ascii="Times New Roman" w:hAnsi="Times New Roman"/>
+          <w:sz w:val="24"/>
+          <w:szCs w:val="24"/>
+        </w:rPr>
+        <w:t>refrence</w:t>
+      </w:r>
+      <w:proofErr w:type="spellEnd"/>
+      <w:r>
+        <w:rPr>
+          <w:rFonts w:ascii="Times New Roman" w:hAnsi="Times New Roman"/>
+          <w:sz w:val="24"/>
+          <w:szCs w:val="24"/>
+        </w:rPr>
+        <w:t xml:space="preserve"> parameter values table above)</w:t>
+      </w:r>
+      <w:r>
+        <w:rPr>
+          <w:rFonts w:ascii="Times New Roman" w:hAnsi="Times New Roman"/>
+          <w:sz w:val="24"/>
+          <w:szCs w:val="24"/>
+        </w:rPr>
+        <w:t>The resulting value of K for each of these model runs is presented in figure ()</w:t>
+      </w:r>
+      <w:r>
+        <w:rPr>
+          <w:rFonts w:ascii="Times New Roman" w:hAnsi="Times New Roman"/>
+          <w:sz w:val="24"/>
+          <w:szCs w:val="24"/>
+        </w:rPr>
+        <w:t>. The goodness of fit between the model’s final synthetic profile and the</w:t>
+      </w:r>
+      <w:r>
+        <w:rPr>
+          <w:rFonts w:ascii="Times New Roman" w:hAnsi="Times New Roman"/>
+          <w:sz w:val="24"/>
+          <w:szCs w:val="24"/>
+        </w:rPr>
+        <w:t xml:space="preserve"> </w:t>
+      </w:r>
+      <w:r>
+        <w:rPr>
+          <w:rFonts w:ascii="Times New Roman" w:hAnsi="Times New Roman"/>
+          <w:sz w:val="24"/>
+          <w:szCs w:val="24"/>
+        </w:rPr>
+        <w:t>observed temperature profile is qualitatively demonstrated by the size of each point</w:t>
       </w:r>
     </w:p>
     <w:p>
@@ -6086,7 +7413,6 @@
           <w:szCs w:val="24"/>
           <w:lang w:eastAsia="en-US"/>
         </w:rPr>
-        <w:lastRenderedPageBreak/>
         <w:drawing>
           <wp:anchor distT="0" distB="0" distL="114300" distR="114300" simplePos="0" relativeHeight="251660288" behindDoc="0" locked="0" layoutInCell="1" allowOverlap="1" wp14:anchorId="20C49A66" wp14:editId="316401B7">
             <wp:simplePos x="0" y="0"/>
@@ -6337,143 +7663,309 @@
           <w:sz w:val="24"/>
           <w:szCs w:val="24"/>
         </w:rPr>
-        <w:t>The goodness of fit between the model’s final synthetic profile and the observed temperature profile is qualitatively demonstrated by the size of each point. (add a model failure arrow)</w:t>
-      </w:r>
-    </w:p>
-    <w:p>
-      <w:pPr>
-        <w:spacing w:line="480" w:lineRule="auto"/>
-        <w:rPr>
-          <w:rFonts w:ascii="Times New Roman" w:hAnsi="Times New Roman"/>
-          <w:sz w:val="24"/>
-          <w:szCs w:val="24"/>
-        </w:rPr>
-      </w:pPr>
-      <w:r>
-        <w:rPr>
-          <w:rFonts w:ascii="Times New Roman" w:hAnsi="Times New Roman"/>
-          <w:sz w:val="24"/>
-          <w:szCs w:val="24"/>
-        </w:rPr>
-        <w:t>Dispersity s</w:t>
-      </w:r>
-      <w:r>
-        <w:rPr>
-          <w:rFonts w:ascii="Times New Roman" w:hAnsi="Times New Roman"/>
-          <w:sz w:val="24"/>
-          <w:szCs w:val="24"/>
-        </w:rPr>
-        <w:t>ensitivitvity</w:t>
-      </w:r>
-    </w:p>
-    <w:p>
-      <w:pPr>
-        <w:spacing w:line="480" w:lineRule="auto"/>
-        <w:rPr>
-          <w:rFonts w:ascii="Times New Roman" w:hAnsi="Times New Roman"/>
-          <w:sz w:val="24"/>
-          <w:szCs w:val="24"/>
-        </w:rPr>
-      </w:pPr>
-      <w:r>
-        <w:rPr>
-          <w:rFonts w:ascii="Times New Roman" w:hAnsi="Times New Roman"/>
-          <w:sz w:val="24"/>
-          <w:szCs w:val="24"/>
-        </w:rPr>
-        <w:t xml:space="preserve">Unlike the other hand estimated parameters, the  inverse model is not linearly sensitive to the value of dispersity. This nonlinearity is caused by the dependence of dispersivity on flux magnitude, </w:t>
-      </w:r>
-    </w:p>
-    <w:p>
-      <w:pPr>
-        <w:spacing w:line="480" w:lineRule="auto"/>
-        <w:rPr>
-          <w:rFonts w:ascii="Times New Roman" w:hAnsi="Times New Roman"/>
-          <w:sz w:val="24"/>
-          <w:szCs w:val="24"/>
-        </w:rPr>
-      </w:pPr>
-      <w:r>
-        <w:rPr>
-          <w:rFonts w:ascii="Times New Roman" w:hAnsi="Times New Roman"/>
-          <w:sz w:val="24"/>
-          <w:szCs w:val="24"/>
-        </w:rPr>
-        <w:t>Alpha = vD</w:t>
-      </w:r>
-    </w:p>
-    <w:p>
-      <w:pPr>
-        <w:spacing w:line="480" w:lineRule="auto"/>
-        <w:rPr>
-          <w:rFonts w:ascii="Times New Roman" w:hAnsi="Times New Roman"/>
-          <w:sz w:val="24"/>
-          <w:szCs w:val="24"/>
-        </w:rPr>
-      </w:pPr>
-      <w:r>
-        <w:rPr>
-          <w:rFonts w:ascii="Times New Roman" w:hAnsi="Times New Roman"/>
-          <w:sz w:val="24"/>
-          <w:szCs w:val="24"/>
-        </w:rPr>
-        <w:t>Dispersitivity can vary by orders of magniture depending on the scale of the are a considered. The</w:t>
-      </w:r>
-      <w:r>
-        <w:rPr>
-          <w:rFonts w:ascii="Times New Roman" w:hAnsi="Times New Roman"/>
-          <w:sz w:val="24"/>
-          <w:szCs w:val="24"/>
-        </w:rPr>
-        <w:t>s</w:t>
-      </w:r>
-      <w:r>
-        <w:rPr>
-          <w:rFonts w:ascii="Times New Roman" w:hAnsi="Times New Roman"/>
-          <w:sz w:val="24"/>
-          <w:szCs w:val="24"/>
-        </w:rPr>
-        <w:t>e</w:t>
-      </w:r>
-      <w:r>
-        <w:rPr>
-          <w:rFonts w:ascii="Times New Roman" w:hAnsi="Times New Roman"/>
-          <w:sz w:val="24"/>
-          <w:szCs w:val="24"/>
-        </w:rPr>
-        <w:t xml:space="preserve"> made dispersivity the hardes parameter to</w:t>
-      </w:r>
-      <w:r>
-        <w:rPr>
-          <w:rFonts w:ascii="Times New Roman" w:hAnsi="Times New Roman"/>
-          <w:sz w:val="24"/>
-          <w:szCs w:val="24"/>
-        </w:rPr>
-        <w:t xml:space="preserve"> hand estimate. Using a value of 0.1 m gave the best quality of fit for the inverse model.</w:t>
-      </w:r>
-    </w:p>
-    <w:p>
-      <w:pPr>
-        <w:spacing w:line="480" w:lineRule="auto"/>
-        <w:rPr>
-          <w:rFonts w:ascii="Times New Roman" w:hAnsi="Times New Roman"/>
-          <w:sz w:val="24"/>
-          <w:szCs w:val="24"/>
-        </w:rPr>
-      </w:pPr>
-    </w:p>
-    <w:p>
-      <w:pPr>
-        <w:spacing w:line="480" w:lineRule="auto"/>
-        <w:rPr>
-          <w:rFonts w:ascii="Times New Roman" w:hAnsi="Times New Roman"/>
-          <w:sz w:val="24"/>
-          <w:szCs w:val="24"/>
-        </w:rPr>
-      </w:pPr>
-      <w:r>
-        <w:rPr>
-          <w:rFonts w:ascii="Times New Roman" w:hAnsi="Times New Roman"/>
+        <w:t xml:space="preserve"> (</w:t>
+      </w:r>
+      <w:proofErr w:type="gramStart"/>
+      <w:r>
+        <w:rPr>
+          <w:rFonts w:ascii="Times New Roman" w:hAnsi="Times New Roman"/>
+          <w:sz w:val="24"/>
+          <w:szCs w:val="24"/>
+        </w:rPr>
+        <w:t>add</w:t>
+      </w:r>
+      <w:proofErr w:type="gramEnd"/>
+      <w:r>
+        <w:rPr>
+          <w:rFonts w:ascii="Times New Roman" w:hAnsi="Times New Roman"/>
+          <w:sz w:val="24"/>
+          <w:szCs w:val="24"/>
+        </w:rPr>
+        <w:t xml:space="preserve"> a model failure arrow)</w:t>
+      </w:r>
+    </w:p>
+    <w:p>
+      <w:pPr>
+        <w:spacing w:line="480" w:lineRule="auto"/>
+        <w:rPr>
+          <w:rFonts w:ascii="Times New Roman" w:hAnsi="Times New Roman"/>
+          <w:b/>
+          <w:sz w:val="24"/>
+          <w:szCs w:val="24"/>
+        </w:rPr>
+      </w:pPr>
+      <w:r>
+        <w:rPr>
+          <w:rFonts w:ascii="Times New Roman" w:hAnsi="Times New Roman"/>
+          <w:b/>
+          <w:sz w:val="24"/>
+          <w:szCs w:val="24"/>
+        </w:rPr>
+        <w:lastRenderedPageBreak/>
+        <w:t>Dispersi</w:t>
+      </w:r>
+      <w:r>
+        <w:rPr>
+          <w:rFonts w:ascii="Times New Roman" w:hAnsi="Times New Roman"/>
+          <w:b/>
+          <w:sz w:val="24"/>
+          <w:szCs w:val="24"/>
+        </w:rPr>
+        <w:t>vi</w:t>
+      </w:r>
+      <w:r>
+        <w:rPr>
+          <w:rFonts w:ascii="Times New Roman" w:hAnsi="Times New Roman"/>
+          <w:b/>
+          <w:sz w:val="24"/>
+          <w:szCs w:val="24"/>
+        </w:rPr>
+        <w:t xml:space="preserve">ty </w:t>
+      </w:r>
+      <w:r>
+        <w:rPr>
+          <w:rFonts w:ascii="Times New Roman" w:hAnsi="Times New Roman"/>
+          <w:b/>
+          <w:sz w:val="24"/>
+          <w:szCs w:val="24"/>
+        </w:rPr>
+        <w:t>sensitivity</w:t>
+      </w:r>
+    </w:p>
+    <w:p>
+      <w:pPr>
+        <w:spacing w:line="480" w:lineRule="auto"/>
+        <w:rPr>
+          <w:rFonts w:ascii="Times New Roman" w:hAnsi="Times New Roman"/>
+          <w:sz w:val="24"/>
+          <w:szCs w:val="24"/>
+        </w:rPr>
+      </w:pPr>
+      <w:r>
+        <w:rPr>
+          <w:rFonts w:ascii="Times New Roman" w:hAnsi="Times New Roman"/>
+          <w:sz w:val="24"/>
+          <w:szCs w:val="24"/>
+        </w:rPr>
+        <w:t xml:space="preserve">Unlike the other hand estimated parameters, </w:t>
+      </w:r>
+      <w:r>
+        <w:rPr>
+          <w:rFonts w:ascii="Times New Roman" w:hAnsi="Times New Roman"/>
+          <w:sz w:val="24"/>
+          <w:szCs w:val="24"/>
+        </w:rPr>
+        <w:t>the inverse</w:t>
+      </w:r>
+      <w:r>
+        <w:rPr>
+          <w:rFonts w:ascii="Times New Roman" w:hAnsi="Times New Roman"/>
+          <w:sz w:val="24"/>
+          <w:szCs w:val="24"/>
+        </w:rPr>
+        <w:t xml:space="preserve"> model is not linearly sensitive to the value of dispersity. This nonlinearity is caused by the</w:t>
+      </w:r>
+      <w:r>
+        <w:rPr>
+          <w:rFonts w:ascii="Times New Roman" w:hAnsi="Times New Roman"/>
+          <w:sz w:val="24"/>
+          <w:szCs w:val="24"/>
+        </w:rPr>
+        <w:t xml:space="preserve"> </w:t>
+      </w:r>
+      <w:proofErr w:type="gramStart"/>
+      <w:r>
+        <w:rPr>
+          <w:rFonts w:ascii="Times New Roman" w:hAnsi="Times New Roman"/>
+          <w:sz w:val="24"/>
+          <w:szCs w:val="24"/>
+        </w:rPr>
+        <w:t xml:space="preserve">complicated </w:t>
+      </w:r>
+      <w:r>
+        <w:rPr>
+          <w:rFonts w:ascii="Times New Roman" w:hAnsi="Times New Roman"/>
+          <w:sz w:val="24"/>
+          <w:szCs w:val="24"/>
+        </w:rPr>
+        <w:t xml:space="preserve"> </w:t>
+      </w:r>
+      <w:r>
+        <w:rPr>
+          <w:rFonts w:ascii="Times New Roman" w:hAnsi="Times New Roman"/>
+          <w:sz w:val="24"/>
+          <w:szCs w:val="24"/>
+        </w:rPr>
+        <w:t>interdependence</w:t>
+      </w:r>
+      <w:proofErr w:type="gramEnd"/>
+      <w:r>
+        <w:rPr>
+          <w:rFonts w:ascii="Times New Roman" w:hAnsi="Times New Roman"/>
+          <w:sz w:val="24"/>
+          <w:szCs w:val="24"/>
+        </w:rPr>
+        <w:t xml:space="preserve"> </w:t>
+      </w:r>
+      <w:r>
+        <w:rPr>
+          <w:rFonts w:ascii="Times New Roman" w:hAnsi="Times New Roman"/>
+          <w:sz w:val="24"/>
+          <w:szCs w:val="24"/>
+        </w:rPr>
+        <w:t xml:space="preserve"> of </w:t>
+      </w:r>
+      <w:r>
+        <w:rPr>
+          <w:rFonts w:ascii="Times New Roman" w:hAnsi="Times New Roman"/>
+          <w:sz w:val="24"/>
+          <w:szCs w:val="24"/>
+        </w:rPr>
+        <w:t>dispersity</w:t>
+      </w:r>
+      <w:r>
+        <w:rPr>
+          <w:rFonts w:ascii="Times New Roman" w:hAnsi="Times New Roman"/>
+          <w:sz w:val="24"/>
+          <w:szCs w:val="24"/>
+        </w:rPr>
+        <w:t xml:space="preserve"> </w:t>
+      </w:r>
+      <w:r>
+        <w:rPr>
+          <w:rFonts w:ascii="Times New Roman" w:hAnsi="Times New Roman"/>
+          <w:sz w:val="24"/>
+          <w:szCs w:val="24"/>
+        </w:rPr>
+        <w:t>and</w:t>
+      </w:r>
+      <w:r>
+        <w:rPr>
+          <w:rFonts w:ascii="Times New Roman" w:hAnsi="Times New Roman"/>
+          <w:sz w:val="24"/>
+          <w:szCs w:val="24"/>
+        </w:rPr>
+        <w:t xml:space="preserve"> flux magnitude, </w:t>
+      </w:r>
+    </w:p>
+    <w:p>
+      <w:pPr>
+        <w:spacing w:line="480" w:lineRule="auto"/>
+        <w:rPr>
+          <w:rFonts w:ascii="Times New Roman" w:hAnsi="Times New Roman"/>
+          <w:sz w:val="24"/>
+          <w:szCs w:val="24"/>
+        </w:rPr>
+      </w:pPr>
+      <w:r>
+        <w:rPr>
+          <w:rFonts w:ascii="Times New Roman" w:hAnsi="Times New Roman"/>
+          <w:sz w:val="24"/>
+          <w:szCs w:val="24"/>
+        </w:rPr>
+        <w:t xml:space="preserve">Alpha = </w:t>
+      </w:r>
+      <w:proofErr w:type="spellStart"/>
+      <w:proofErr w:type="gramStart"/>
+      <w:r>
+        <w:rPr>
+          <w:rFonts w:ascii="Times New Roman" w:hAnsi="Times New Roman"/>
+          <w:sz w:val="24"/>
+          <w:szCs w:val="24"/>
+        </w:rPr>
+        <w:t>vD</w:t>
+      </w:r>
+      <w:proofErr w:type="spellEnd"/>
+      <w:proofErr w:type="gramEnd"/>
+      <w:r>
+        <w:rPr>
+          <w:rFonts w:ascii="Times New Roman" w:hAnsi="Times New Roman"/>
+          <w:sz w:val="24"/>
+          <w:szCs w:val="24"/>
+        </w:rPr>
+        <w:t xml:space="preserve"> (show where it is in diffusion equation)</w:t>
+      </w:r>
+    </w:p>
+    <w:p>
+      <w:pPr>
+        <w:spacing w:line="480" w:lineRule="auto"/>
+        <w:rPr>
+          <w:rFonts w:ascii="Times New Roman" w:hAnsi="Times New Roman"/>
+          <w:sz w:val="24"/>
+          <w:szCs w:val="24"/>
+        </w:rPr>
+      </w:pPr>
+      <w:r>
+        <w:rPr>
+          <w:rFonts w:ascii="Times New Roman" w:hAnsi="Times New Roman"/>
+          <w:sz w:val="24"/>
+          <w:szCs w:val="24"/>
+        </w:rPr>
+        <w:t>Further analysis would be necessary to fully elaborate this interdependence. (</w:t>
+      </w:r>
+      <w:proofErr w:type="spellStart"/>
+      <w:proofErr w:type="gramStart"/>
+      <w:r>
+        <w:rPr>
+          <w:rFonts w:ascii="Times New Roman" w:hAnsi="Times New Roman"/>
+          <w:sz w:val="24"/>
+          <w:szCs w:val="24"/>
+        </w:rPr>
+        <w:t>refrence</w:t>
+      </w:r>
+      <w:proofErr w:type="spellEnd"/>
+      <w:proofErr w:type="gramEnd"/>
+      <w:r>
+        <w:rPr>
+          <w:rFonts w:ascii="Times New Roman" w:hAnsi="Times New Roman"/>
+          <w:sz w:val="24"/>
+          <w:szCs w:val="24"/>
+        </w:rPr>
+        <w:t xml:space="preserve"> study on dispersivity at small scales). Additionally, dispersivity </w:t>
+      </w:r>
+      <w:proofErr w:type="gramStart"/>
+      <w:r>
+        <w:rPr>
+          <w:rFonts w:ascii="Times New Roman" w:hAnsi="Times New Roman"/>
+          <w:sz w:val="24"/>
+          <w:szCs w:val="24"/>
+        </w:rPr>
+        <w:t>varies  with</w:t>
+      </w:r>
+      <w:proofErr w:type="gramEnd"/>
+      <w:r>
+        <w:rPr>
+          <w:rFonts w:ascii="Times New Roman" w:hAnsi="Times New Roman"/>
+          <w:sz w:val="24"/>
+          <w:szCs w:val="24"/>
+        </w:rPr>
+        <w:t xml:space="preserve"> the scale of the area investigate. These complications led to the decision of using 0.1 meters for the dispersivity coefficient in our model runs because it gave the best quality of fit. </w:t>
+      </w:r>
+    </w:p>
+    <w:p>
+      <w:pPr>
+        <w:spacing w:line="480" w:lineRule="auto"/>
+        <w:rPr>
+          <w:rFonts w:ascii="Times New Roman" w:hAnsi="Times New Roman"/>
+          <w:sz w:val="24"/>
+          <w:szCs w:val="24"/>
+        </w:rPr>
+      </w:pPr>
+    </w:p>
+    <w:p>
+      <w:pPr>
+        <w:spacing w:line="480" w:lineRule="auto"/>
+        <w:rPr>
+          <w:rFonts w:ascii="Times New Roman" w:hAnsi="Times New Roman"/>
+          <w:b/>
+          <w:sz w:val="24"/>
+          <w:szCs w:val="24"/>
+        </w:rPr>
+      </w:pPr>
+      <w:r>
+        <w:rPr>
+          <w:rFonts w:ascii="Times New Roman" w:hAnsi="Times New Roman"/>
+          <w:b/>
           <w:sz w:val="24"/>
           <w:szCs w:val="24"/>
         </w:rPr>
@@ -6497,16 +7989,162 @@
         </w:rPr>
         <w:t xml:space="preserve">The dependency of the inverse model results on thermal conductivity is a linearly increase over the range of values. </w:t>
       </w:r>
-    </w:p>
-    <w:p>
-      <w:pPr>
-        <w:spacing w:line="480" w:lineRule="auto"/>
-        <w:rPr>
-          <w:rFonts w:ascii="Times New Roman" w:hAnsi="Times New Roman"/>
-          <w:sz w:val="24"/>
-          <w:szCs w:val="24"/>
-        </w:rPr>
-      </w:pPr>
+      <w:r>
+        <w:rPr>
+          <w:rFonts w:ascii="Times New Roman" w:hAnsi="Times New Roman"/>
+          <w:sz w:val="24"/>
+          <w:szCs w:val="24"/>
+        </w:rPr>
+        <w:t>This makes sense of our situation with upwards flux. As K increases, upwards flux increases. With increased upwards flux the diurnal temperature signal propagates less far into the streambed, so higher thermal conductivity is required to ensure that the synthetic and observed profiles match. The middling value was used as it gave good fit and helped capture heterogeneity. (</w:t>
+      </w:r>
+      <w:proofErr w:type="gramStart"/>
+      <w:r>
+        <w:rPr>
+          <w:rFonts w:ascii="Times New Roman" w:hAnsi="Times New Roman"/>
+          <w:sz w:val="24"/>
+          <w:szCs w:val="24"/>
+        </w:rPr>
+        <w:t>corresponds</w:t>
+      </w:r>
+      <w:proofErr w:type="gramEnd"/>
+      <w:r>
+        <w:rPr>
+          <w:rFonts w:ascii="Times New Roman" w:hAnsi="Times New Roman"/>
+          <w:sz w:val="24"/>
+          <w:szCs w:val="24"/>
+        </w:rPr>
+        <w:t xml:space="preserve"> to %</w:t>
+      </w:r>
+      <w:proofErr w:type="spellStart"/>
+      <w:r>
+        <w:rPr>
+          <w:rFonts w:ascii="Times New Roman" w:hAnsi="Times New Roman"/>
+          <w:sz w:val="24"/>
+          <w:szCs w:val="24"/>
+        </w:rPr>
+        <w:t>sili</w:t>
+      </w:r>
+      <w:proofErr w:type="spellEnd"/>
+      <w:r>
+        <w:rPr>
+          <w:rFonts w:ascii="Times New Roman" w:hAnsi="Times New Roman"/>
+          <w:sz w:val="24"/>
+          <w:szCs w:val="24"/>
+        </w:rPr>
+        <w:t xml:space="preserve"> %</w:t>
+      </w:r>
+      <w:proofErr w:type="spellStart"/>
+      <w:r>
+        <w:rPr>
+          <w:rFonts w:ascii="Times New Roman" w:hAnsi="Times New Roman"/>
+          <w:sz w:val="24"/>
+          <w:szCs w:val="24"/>
+        </w:rPr>
+        <w:t>som</w:t>
+      </w:r>
+      <w:proofErr w:type="spellEnd"/>
+      <w:r>
+        <w:rPr>
+          <w:rFonts w:ascii="Times New Roman" w:hAnsi="Times New Roman"/>
+          <w:sz w:val="24"/>
+          <w:szCs w:val="24"/>
+        </w:rPr>
+        <w:t>)</w:t>
+      </w:r>
+    </w:p>
+    <w:p>
+      <w:pPr>
+        <w:spacing w:line="480" w:lineRule="auto"/>
+        <w:rPr>
+          <w:rFonts w:ascii="Times New Roman" w:hAnsi="Times New Roman"/>
+          <w:b/>
+          <w:sz w:val="24"/>
+          <w:szCs w:val="24"/>
+        </w:rPr>
+      </w:pPr>
+      <w:r>
+        <w:rPr>
+          <w:rFonts w:ascii="Times New Roman" w:hAnsi="Times New Roman"/>
+          <w:b/>
+          <w:sz w:val="24"/>
+          <w:szCs w:val="24"/>
+        </w:rPr>
+        <w:t>Saturated heat capacity</w:t>
+      </w:r>
+    </w:p>
+    <w:p>
+      <w:pPr>
+        <w:spacing w:line="480" w:lineRule="auto"/>
+        <w:rPr>
+          <w:rFonts w:ascii="Times New Roman" w:hAnsi="Times New Roman"/>
+          <w:sz w:val="24"/>
+          <w:szCs w:val="24"/>
+        </w:rPr>
+      </w:pPr>
+      <w:r>
+        <w:rPr>
+          <w:rFonts w:ascii="Times New Roman" w:hAnsi="Times New Roman"/>
+          <w:sz w:val="24"/>
+          <w:szCs w:val="24"/>
+        </w:rPr>
+        <w:t xml:space="preserve"> </w:t>
+      </w:r>
+      <w:r>
+        <w:rPr>
+          <w:rFonts w:ascii="Times New Roman" w:hAnsi="Times New Roman"/>
+          <w:sz w:val="24"/>
+          <w:szCs w:val="24"/>
+        </w:rPr>
+        <w:t xml:space="preserve">The most obvious </w:t>
+      </w:r>
+      <w:r>
+        <w:rPr>
+          <w:rFonts w:ascii="Times New Roman" w:hAnsi="Times New Roman"/>
+          <w:sz w:val="24"/>
+          <w:szCs w:val="24"/>
+        </w:rPr>
+        <w:t xml:space="preserve">conclusion from this analysis is that the saturated heat capacity is the least sensitive </w:t>
+      </w:r>
+      <w:r>
+        <w:rPr>
+          <w:rFonts w:ascii="Times New Roman" w:hAnsi="Times New Roman"/>
+          <w:sz w:val="24"/>
+          <w:szCs w:val="24"/>
+        </w:rPr>
+        <w:t>parameter</w:t>
+      </w:r>
+      <w:r>
+        <w:rPr>
+          <w:rFonts w:ascii="Times New Roman" w:hAnsi="Times New Roman"/>
+          <w:sz w:val="24"/>
+          <w:szCs w:val="24"/>
+        </w:rPr>
+        <w:t xml:space="preserve"> of the hand estimated parameters. </w:t>
+      </w:r>
+      <w:r>
+        <w:rPr>
+          <w:rFonts w:ascii="Times New Roman" w:hAnsi="Times New Roman"/>
+          <w:sz w:val="24"/>
+          <w:szCs w:val="24"/>
+        </w:rPr>
+        <w:t xml:space="preserve">The saturated heat capacity </w:t>
+      </w:r>
+      <w:r>
+        <w:rPr>
+          <w:rFonts w:ascii="Times New Roman" w:hAnsi="Times New Roman"/>
+          <w:sz w:val="24"/>
+          <w:szCs w:val="24"/>
+        </w:rPr>
+        <w:t>value</w:t>
+      </w:r>
+      <w:r>
+        <w:rPr>
+          <w:rFonts w:ascii="Times New Roman" w:hAnsi="Times New Roman"/>
+          <w:sz w:val="24"/>
+          <w:szCs w:val="24"/>
+        </w:rPr>
+        <w:t xml:space="preserve"> that gave the best fit at all of the temperature probes is  2.25 * 10^6 J/(m^3 * C) which is the saturated heat </w:t>
+      </w:r>
       <w:r>
         <w:rPr>
           <w:rFonts w:ascii="Times New Roman" w:hAnsi="Times New Roman"/>
@@ -6514,262 +8152,229 @@
           <w:szCs w:val="24"/>
         </w:rPr>
         <w:lastRenderedPageBreak/>
-        <w:t>Saturated heat capacity</w:t>
-      </w:r>
-    </w:p>
-    <w:p>
-      <w:pPr>
-        <w:spacing w:line="480" w:lineRule="auto"/>
-        <w:rPr>
-          <w:rFonts w:ascii="Times New Roman" w:hAnsi="Times New Roman"/>
-          <w:sz w:val="24"/>
-          <w:szCs w:val="24"/>
-        </w:rPr>
-      </w:pPr>
-      <w:r>
-        <w:rPr>
-          <w:rFonts w:ascii="Times New Roman" w:hAnsi="Times New Roman"/>
-          <w:sz w:val="24"/>
-          <w:szCs w:val="24"/>
-        </w:rPr>
-        <w:t xml:space="preserve"> </w:t>
-      </w:r>
-      <w:r>
-        <w:rPr>
-          <w:rFonts w:ascii="Times New Roman" w:hAnsi="Times New Roman"/>
-          <w:sz w:val="24"/>
-          <w:szCs w:val="24"/>
-        </w:rPr>
-        <w:t xml:space="preserve">The most obvious </w:t>
-      </w:r>
-      <w:r>
-        <w:rPr>
-          <w:rFonts w:ascii="Times New Roman" w:hAnsi="Times New Roman"/>
-          <w:sz w:val="24"/>
-          <w:szCs w:val="24"/>
-        </w:rPr>
-        <w:t xml:space="preserve">conclusion from this analysis is that the saturated heat capacity is the least sensitive paramaeter of the hand estimated parameters. </w:t>
-      </w:r>
-      <w:r>
-        <w:rPr>
-          <w:rFonts w:ascii="Times New Roman" w:hAnsi="Times New Roman"/>
-          <w:sz w:val="24"/>
-          <w:szCs w:val="24"/>
-        </w:rPr>
-        <w:t xml:space="preserve">The saturated heat capacity calue that gave the best fit at all of the temperature probes is  2.25 * 10^6 J/(m^3 * C) which is the saturated heat capacity of a _% silicate _% organic matter _% water mixture , consistent with the conditions at the site. </w:t>
-      </w:r>
-    </w:p>
-    <w:p>
-      <w:pPr>
-        <w:spacing w:line="480" w:lineRule="auto"/>
-        <w:rPr>
-          <w:rFonts w:ascii="Times New Roman" w:hAnsi="Times New Roman"/>
-          <w:sz w:val="24"/>
-          <w:szCs w:val="24"/>
-        </w:rPr>
-      </w:pPr>
-      <w:r>
-        <w:rPr>
-          <w:rFonts w:ascii="Times New Roman" w:hAnsi="Times New Roman"/>
-          <w:sz w:val="24"/>
-          <w:szCs w:val="24"/>
-        </w:rPr>
-        <w:t>The final parameter values are show in table _</w:t>
-      </w:r>
-    </w:p>
-    <w:p>
-      <w:pPr>
-        <w:spacing w:line="480" w:lineRule="auto"/>
-        <w:rPr>
-          <w:rFonts w:ascii="Times New Roman" w:hAnsi="Times New Roman"/>
-          <w:sz w:val="24"/>
-          <w:szCs w:val="24"/>
-        </w:rPr>
-      </w:pPr>
-      <w:r>
-        <w:rPr>
-          <w:rFonts w:ascii="Times New Roman" w:hAnsi="Times New Roman"/>
-          <w:sz w:val="24"/>
-          <w:szCs w:val="24"/>
-        </w:rPr>
-        <w:t>CORRECTIONS!!!</w:t>
-      </w:r>
-      <w:r>
-        <w:rPr>
-          <w:rFonts w:ascii="Times New Roman" w:hAnsi="Times New Roman"/>
-          <w:sz w:val="24"/>
-          <w:szCs w:val="24"/>
-        </w:rPr>
-        <w:t xml:space="preserve"> (using first half of summer and second gave same conclusion for TPA)</w:t>
-      </w:r>
-    </w:p>
-    <w:p>
-      <w:pPr>
-        <w:spacing w:line="480" w:lineRule="auto"/>
-        <w:rPr>
-          <w:rFonts w:ascii="Times New Roman" w:hAnsi="Times New Roman"/>
-          <w:sz w:val="24"/>
-          <w:szCs w:val="24"/>
-        </w:rPr>
-      </w:pPr>
-    </w:p>
-    <w:p>
-      <w:pPr>
-        <w:spacing w:line="480" w:lineRule="auto"/>
-        <w:rPr>
-          <w:rFonts w:ascii="Times New Roman" w:hAnsi="Times New Roman"/>
-          <w:sz w:val="24"/>
-          <w:szCs w:val="24"/>
-        </w:rPr>
-      </w:pPr>
-      <w:r>
-        <w:rPr>
-          <w:rFonts w:ascii="Times New Roman" w:hAnsi="Times New Roman"/>
-          <w:sz w:val="24"/>
-          <w:szCs w:val="24"/>
-        </w:rPr>
-        <w:t>Generally, the variation in results is low elative to the possible variability of K, furthermore it is good that the general trend is maintained</w:t>
-      </w:r>
-    </w:p>
-    <w:p>
-      <w:pPr>
-        <w:spacing w:line="480" w:lineRule="auto"/>
-        <w:rPr>
-          <w:rFonts w:ascii="Times New Roman" w:hAnsi="Times New Roman"/>
-          <w:sz w:val="24"/>
-          <w:szCs w:val="24"/>
-        </w:rPr>
-      </w:pPr>
-    </w:p>
-    <w:p>
-      <w:pPr>
-        <w:spacing w:line="480" w:lineRule="auto"/>
-        <w:rPr>
-          <w:rFonts w:ascii="Times New Roman" w:hAnsi="Times New Roman"/>
-          <w:sz w:val="24"/>
-          <w:szCs w:val="24"/>
-        </w:rPr>
-      </w:pPr>
-      <w:r>
-        <w:rPr>
-          <w:rFonts w:ascii="Times New Roman" w:hAnsi="Times New Roman"/>
-          <w:sz w:val="24"/>
-          <w:szCs w:val="24"/>
-        </w:rPr>
-        <w:t>Resummarize results</w:t>
-      </w:r>
-    </w:p>
-    <w:p>
-      <w:pPr>
-        <w:spacing w:line="480" w:lineRule="auto"/>
-        <w:rPr>
-          <w:rFonts w:ascii="Times New Roman" w:hAnsi="Times New Roman"/>
-          <w:sz w:val="24"/>
-          <w:szCs w:val="24"/>
-        </w:rPr>
-      </w:pPr>
-      <w:r>
-        <w:rPr>
-          <w:rFonts w:ascii="Times New Roman" w:hAnsi="Times New Roman"/>
-          <w:sz w:val="24"/>
-          <w:szCs w:val="24"/>
-        </w:rPr>
-        <w:t>The results of this work have been used  with reactive transport modeling to investigate the influence of hyporheic flux on  biogeochemical cycling at Second Creek. [ng presentation ]</w:t>
-      </w:r>
-    </w:p>
-    <w:p>
-      <w:pPr>
-        <w:spacing w:line="480" w:lineRule="auto"/>
-        <w:rPr>
-          <w:rFonts w:ascii="Times New Roman" w:hAnsi="Times New Roman"/>
-          <w:sz w:val="24"/>
-          <w:szCs w:val="24"/>
-        </w:rPr>
-      </w:pPr>
-    </w:p>
-    <w:p>
-      <w:pPr>
-        <w:spacing w:line="480" w:lineRule="auto"/>
-        <w:rPr>
-          <w:rFonts w:ascii="Times New Roman" w:hAnsi="Times New Roman"/>
-          <w:sz w:val="24"/>
-          <w:szCs w:val="24"/>
-        </w:rPr>
-      </w:pPr>
-      <w:r>
-        <w:rPr>
-          <w:rFonts w:ascii="Times New Roman" w:hAnsi="Times New Roman"/>
-          <w:sz w:val="24"/>
-          <w:szCs w:val="24"/>
-        </w:rPr>
-        <w:t>The results could be expanded and improved by doing unique sediment  parameter calibration for each temperature probe. This includes, porosity as well as thermal parameters. This could be achieved by careful sediment sampling and analysis in the field, or by employing a multiple parameter estimation routine such as PEST(citation).</w:t>
-      </w:r>
-    </w:p>
-    <w:p>
-      <w:pPr>
-        <w:spacing w:line="480" w:lineRule="auto"/>
-        <w:rPr>
-          <w:rFonts w:ascii="Times New Roman" w:hAnsi="Times New Roman"/>
-          <w:sz w:val="24"/>
-          <w:szCs w:val="24"/>
-        </w:rPr>
-      </w:pPr>
-    </w:p>
-    <w:p>
-      <w:pPr>
-        <w:spacing w:line="480" w:lineRule="auto"/>
-        <w:rPr>
-          <w:rFonts w:ascii="Times New Roman" w:hAnsi="Times New Roman"/>
-          <w:sz w:val="24"/>
-          <w:szCs w:val="24"/>
-        </w:rPr>
-      </w:pPr>
-    </w:p>
-    <w:p>
-      <w:pPr>
-        <w:spacing w:line="480" w:lineRule="auto"/>
-        <w:rPr>
-          <w:rFonts w:ascii="Times New Roman" w:hAnsi="Times New Roman"/>
-          <w:sz w:val="24"/>
-          <w:szCs w:val="24"/>
-        </w:rPr>
-      </w:pPr>
-    </w:p>
-    <w:p>
-      <w:pPr>
-        <w:spacing w:line="480" w:lineRule="auto"/>
-        <w:rPr>
-          <w:rFonts w:ascii="Times New Roman" w:hAnsi="Times New Roman"/>
-          <w:sz w:val="24"/>
-          <w:szCs w:val="24"/>
-        </w:rPr>
-      </w:pPr>
-    </w:p>
-    <w:p>
-      <w:pPr>
-        <w:spacing w:line="480" w:lineRule="auto"/>
-        <w:rPr>
-          <w:rFonts w:ascii="Times New Roman" w:hAnsi="Times New Roman"/>
-          <w:sz w:val="24"/>
-          <w:szCs w:val="24"/>
-        </w:rPr>
-      </w:pPr>
-    </w:p>
-    <w:p>
-      <w:pPr>
-        <w:spacing w:line="480" w:lineRule="auto"/>
-        <w:rPr>
-          <w:rFonts w:ascii="Times New Roman" w:hAnsi="Times New Roman"/>
-          <w:sz w:val="24"/>
-          <w:szCs w:val="24"/>
-        </w:rPr>
-      </w:pPr>
-      <w:r>
-        <w:rPr>
-          <w:rFonts w:ascii="Times New Roman" w:hAnsi="Times New Roman"/>
-          <w:sz w:val="24"/>
-          <w:szCs w:val="24"/>
-        </w:rPr>
+        <w:t xml:space="preserve">capacity of a _% silicate _% organic matter _% water mixture , consistent with the conditions at the site. </w:t>
+      </w:r>
+      <w:r>
+        <w:rPr>
+          <w:rFonts w:ascii="Times New Roman" w:hAnsi="Times New Roman"/>
+          <w:sz w:val="24"/>
+          <w:szCs w:val="24"/>
+        </w:rPr>
+        <w:t>The lack of sensitivity to this parameter gives us confidence in the estimated value.</w:t>
+      </w:r>
+    </w:p>
+    <w:p>
+      <w:pPr>
+        <w:spacing w:line="480" w:lineRule="auto"/>
+        <w:rPr>
+          <w:rFonts w:ascii="Times New Roman" w:hAnsi="Times New Roman"/>
+          <w:sz w:val="24"/>
+          <w:szCs w:val="24"/>
+        </w:rPr>
+      </w:pPr>
+    </w:p>
+    <w:p>
+      <w:pPr>
+        <w:spacing w:line="480" w:lineRule="auto"/>
+        <w:rPr>
+          <w:rFonts w:ascii="Times New Roman" w:hAnsi="Times New Roman"/>
+          <w:sz w:val="24"/>
+          <w:szCs w:val="24"/>
+        </w:rPr>
+      </w:pPr>
+    </w:p>
+    <w:p>
+      <w:pPr>
+        <w:spacing w:line="480" w:lineRule="auto"/>
+        <w:rPr>
+          <w:rFonts w:ascii="Times New Roman" w:hAnsi="Times New Roman"/>
+          <w:sz w:val="24"/>
+          <w:szCs w:val="24"/>
+        </w:rPr>
+      </w:pPr>
+    </w:p>
+    <w:p>
+      <w:pPr>
+        <w:spacing w:line="480" w:lineRule="auto"/>
+        <w:rPr>
+          <w:rFonts w:ascii="Times New Roman" w:hAnsi="Times New Roman"/>
+          <w:sz w:val="24"/>
+          <w:szCs w:val="24"/>
+        </w:rPr>
+      </w:pPr>
+      <w:r>
+        <w:rPr>
+          <w:rFonts w:ascii="Times New Roman" w:hAnsi="Times New Roman"/>
+          <w:sz w:val="24"/>
+          <w:szCs w:val="24"/>
+        </w:rPr>
+        <w:t xml:space="preserve">To summarize our findings, hydraulic flux at the site during the summer of 2016 was consistently upwards with variation in magnitude driven by precipitation. </w:t>
+      </w:r>
+    </w:p>
+    <w:p>
+      <w:pPr>
+        <w:spacing w:line="480" w:lineRule="auto"/>
+        <w:rPr>
+          <w:rFonts w:ascii="Times New Roman" w:hAnsi="Times New Roman"/>
+          <w:sz w:val="24"/>
+          <w:szCs w:val="24"/>
+        </w:rPr>
+      </w:pPr>
+      <w:r>
+        <w:rPr>
+          <w:rFonts w:ascii="Times New Roman" w:hAnsi="Times New Roman"/>
+          <w:sz w:val="24"/>
+          <w:szCs w:val="24"/>
+        </w:rPr>
+        <w:t xml:space="preserve">The results of this work have been used with reactive transport modeling to investigate the influence of hyporheic flux </w:t>
+      </w:r>
+      <w:r>
+        <w:rPr>
+          <w:rFonts w:ascii="Times New Roman" w:hAnsi="Times New Roman"/>
+          <w:sz w:val="24"/>
+          <w:szCs w:val="24"/>
+        </w:rPr>
+        <w:t>on biogeochemical</w:t>
+      </w:r>
+      <w:r>
+        <w:rPr>
+          <w:rFonts w:ascii="Times New Roman" w:hAnsi="Times New Roman"/>
+          <w:sz w:val="24"/>
+          <w:szCs w:val="24"/>
+        </w:rPr>
+        <w:t xml:space="preserve"> cycling at Second Creek. [</w:t>
+      </w:r>
+      <w:proofErr w:type="gramStart"/>
+      <w:r>
+        <w:rPr>
+          <w:rFonts w:ascii="Times New Roman" w:hAnsi="Times New Roman"/>
+          <w:sz w:val="24"/>
+          <w:szCs w:val="24"/>
+        </w:rPr>
+        <w:t>ng</w:t>
+      </w:r>
+      <w:proofErr w:type="gramEnd"/>
+      <w:r>
+        <w:rPr>
+          <w:rFonts w:ascii="Times New Roman" w:hAnsi="Times New Roman"/>
+          <w:sz w:val="24"/>
+          <w:szCs w:val="24"/>
+        </w:rPr>
+        <w:t xml:space="preserve"> presentation ]</w:t>
+      </w:r>
+    </w:p>
+    <w:p>
+      <w:pPr>
+        <w:spacing w:line="480" w:lineRule="auto"/>
+        <w:rPr>
+          <w:rFonts w:ascii="Times New Roman" w:hAnsi="Times New Roman"/>
+          <w:sz w:val="24"/>
+          <w:szCs w:val="24"/>
+        </w:rPr>
+      </w:pPr>
+    </w:p>
+    <w:p>
+      <w:pPr>
+        <w:spacing w:line="480" w:lineRule="auto"/>
+        <w:rPr>
+          <w:rFonts w:ascii="Times New Roman" w:hAnsi="Times New Roman"/>
+          <w:sz w:val="24"/>
+          <w:szCs w:val="24"/>
+        </w:rPr>
+      </w:pPr>
+      <w:r>
+        <w:rPr>
+          <w:rFonts w:ascii="Times New Roman" w:hAnsi="Times New Roman"/>
+          <w:sz w:val="24"/>
+          <w:szCs w:val="24"/>
+        </w:rPr>
+        <w:t xml:space="preserve">The results could be expanded and improved by doing unique sediment  parameter calibration for each temperature probe. This includes, porosity as well as thermal parameters. This could be achieved by careful sediment sampling and analysis in the field, or by employing a multiple parameter estimation routine such as </w:t>
+      </w:r>
+      <w:proofErr w:type="gramStart"/>
+      <w:r>
+        <w:rPr>
+          <w:rFonts w:ascii="Times New Roman" w:hAnsi="Times New Roman"/>
+          <w:sz w:val="24"/>
+          <w:szCs w:val="24"/>
+        </w:rPr>
+        <w:t>PEST(</w:t>
+      </w:r>
+      <w:proofErr w:type="gramEnd"/>
+      <w:r>
+        <w:rPr>
+          <w:rFonts w:ascii="Times New Roman" w:hAnsi="Times New Roman"/>
+          <w:sz w:val="24"/>
+          <w:szCs w:val="24"/>
+        </w:rPr>
+        <w:t>citation).</w:t>
+      </w:r>
+    </w:p>
+    <w:p>
+      <w:pPr>
+        <w:spacing w:line="480" w:lineRule="auto"/>
+        <w:rPr>
+          <w:rFonts w:ascii="Times New Roman" w:hAnsi="Times New Roman"/>
+          <w:sz w:val="24"/>
+          <w:szCs w:val="24"/>
+        </w:rPr>
+      </w:pPr>
+    </w:p>
+    <w:p>
+      <w:pPr>
+        <w:spacing w:line="480" w:lineRule="auto"/>
+        <w:rPr>
+          <w:rFonts w:ascii="Times New Roman" w:hAnsi="Times New Roman"/>
+          <w:sz w:val="24"/>
+          <w:szCs w:val="24"/>
+        </w:rPr>
+      </w:pPr>
+    </w:p>
+    <w:p>
+      <w:pPr>
+        <w:spacing w:line="480" w:lineRule="auto"/>
+        <w:rPr>
+          <w:rFonts w:ascii="Times New Roman" w:hAnsi="Times New Roman"/>
+          <w:sz w:val="24"/>
+          <w:szCs w:val="24"/>
+        </w:rPr>
+      </w:pPr>
+    </w:p>
+    <w:p>
+      <w:pPr>
+        <w:spacing w:line="480" w:lineRule="auto"/>
+        <w:rPr>
+          <w:rFonts w:ascii="Times New Roman" w:hAnsi="Times New Roman"/>
+          <w:sz w:val="24"/>
+          <w:szCs w:val="24"/>
+        </w:rPr>
+      </w:pPr>
+    </w:p>
+    <w:p>
+      <w:pPr>
+        <w:spacing w:line="480" w:lineRule="auto"/>
+        <w:rPr>
+          <w:rFonts w:ascii="Times New Roman" w:hAnsi="Times New Roman"/>
+          <w:sz w:val="24"/>
+          <w:szCs w:val="24"/>
+        </w:rPr>
+      </w:pPr>
+    </w:p>
+    <w:p>
+      <w:pPr>
+        <w:spacing w:line="480" w:lineRule="auto"/>
+        <w:rPr>
+          <w:rFonts w:ascii="Times New Roman" w:hAnsi="Times New Roman"/>
+          <w:sz w:val="24"/>
+          <w:szCs w:val="24"/>
+        </w:rPr>
+      </w:pPr>
+      <w:r>
+        <w:rPr>
+          <w:rFonts w:ascii="Times New Roman" w:hAnsi="Times New Roman"/>
+          <w:sz w:val="24"/>
+          <w:szCs w:val="24"/>
+        </w:rPr>
+        <w:lastRenderedPageBreak/>
         <w:t xml:space="preserve"> </w:t>
       </w:r>
     </w:p>
@@ -6891,6 +8496,7 @@
           <w:szCs w:val="24"/>
         </w:rPr>
       </w:pPr>
+      <w:proofErr w:type="spellStart"/>
       <w:r>
         <w:rPr>
           <w:rFonts w:ascii="Times New Roman" w:hAnsi="Times New Roman"/>
@@ -6899,7 +8505,18 @@
           <w:sz w:val="24"/>
           <w:szCs w:val="24"/>
         </w:rPr>
-        <w:t xml:space="preserve">Farouki, O., 1961. </w:t>
+        <w:t>Farouki</w:t>
+      </w:r>
+      <w:proofErr w:type="spellEnd"/>
+      <w:r>
+        <w:rPr>
+          <w:rFonts w:ascii="Times New Roman" w:hAnsi="Times New Roman"/>
+          <w:b/>
+          <w:bCs/>
+          <w:sz w:val="24"/>
+          <w:szCs w:val="24"/>
+        </w:rPr>
+        <w:t xml:space="preserve">, O., 1961. </w:t>
       </w:r>
       <w:r>
         <w:rPr>
@@ -6917,7 +8534,25 @@
           <w:sz w:val="24"/>
           <w:szCs w:val="24"/>
         </w:rPr>
-        <w:t xml:space="preserve">. United States Army Corps of Engineers Cold Regions Research and Engineering Laboratory.; </w:t>
+        <w:t xml:space="preserve">. United States Army Corps of Engineers Cold Regions Research and Engineering </w:t>
+      </w:r>
+      <w:proofErr w:type="gramStart"/>
+      <w:r>
+        <w:rPr>
+          <w:rFonts w:ascii="Times New Roman" w:hAnsi="Times New Roman"/>
+          <w:sz w:val="24"/>
+          <w:szCs w:val="24"/>
+        </w:rPr>
+        <w:t>Laboratory.;</w:t>
+      </w:r>
+      <w:proofErr w:type="gramEnd"/>
+      <w:r>
+        <w:rPr>
+          <w:rFonts w:ascii="Times New Roman" w:hAnsi="Times New Roman"/>
+          <w:sz w:val="24"/>
+          <w:szCs w:val="24"/>
+        </w:rPr>
+        <w:t xml:space="preserve"> </w:t>
       </w:r>
       <w:r>
         <w:rPr>
@@ -6927,7 +8562,29 @@
           <w:sz w:val="24"/>
           <w:szCs w:val="24"/>
         </w:rPr>
-        <w:t xml:space="preserve">Hayashi, M. &amp; Rosenberry, D.O., 2002. </w:t>
+        <w:t xml:space="preserve">Hayashi, M. &amp; </w:t>
+      </w:r>
+      <w:proofErr w:type="spellStart"/>
+      <w:r>
+        <w:rPr>
+          <w:rFonts w:ascii="Times New Roman" w:hAnsi="Times New Roman"/>
+          <w:b/>
+          <w:bCs/>
+          <w:sz w:val="24"/>
+          <w:szCs w:val="24"/>
+        </w:rPr>
+        <w:t>Rosenberry</w:t>
+      </w:r>
+      <w:proofErr w:type="spellEnd"/>
+      <w:r>
+        <w:rPr>
+          <w:rFonts w:ascii="Times New Roman" w:hAnsi="Times New Roman"/>
+          <w:b/>
+          <w:bCs/>
+          <w:sz w:val="24"/>
+          <w:szCs w:val="24"/>
+        </w:rPr>
+        <w:t xml:space="preserve">, D.O., 2002. </w:t>
       </w:r>
       <w:r>
         <w:rPr>
@@ -6937,6 +8594,7 @@
         </w:rPr>
         <w:t xml:space="preserve">Effects of Groundwater Exchange on the Hydrology and Ecology on Surface Water. </w:t>
       </w:r>
+      <w:proofErr w:type="gramStart"/>
       <w:r>
         <w:rPr>
           <w:rFonts w:ascii="Times New Roman" w:hAnsi="Times New Roman"/>
@@ -6953,7 +8611,16 @@
           <w:sz w:val="24"/>
           <w:szCs w:val="24"/>
         </w:rPr>
-        <w:t xml:space="preserve">.; </w:t>
+        <w:t>.;</w:t>
+      </w:r>
+      <w:proofErr w:type="gramEnd"/>
+      <w:r>
+        <w:rPr>
+          <w:rFonts w:ascii="Times New Roman" w:hAnsi="Times New Roman"/>
+          <w:sz w:val="24"/>
+          <w:szCs w:val="24"/>
+        </w:rPr>
+        <w:t xml:space="preserve"> </w:t>
       </w:r>
       <w:r>
         <w:rPr>
@@ -6971,16 +8638,7 @@
           <w:sz w:val="24"/>
           <w:szCs w:val="24"/>
         </w:rPr>
-        <w:t xml:space="preserve">Documentation of computer program VS2DH for simulation of energy transport in variably saturated porous media – </w:t>
-      </w:r>
-      <w:r>
-        <w:rPr>
-          <w:rFonts w:ascii="Times New Roman" w:hAnsi="Times New Roman"/>
-          <w:sz w:val="24"/>
-          <w:szCs w:val="24"/>
-        </w:rPr>
-        <w:lastRenderedPageBreak/>
-        <w:t xml:space="preserve">modification of the U.S. Geological Survey’s computer program VS2DT. </w:t>
+        <w:t xml:space="preserve">Documentation of computer program VS2DH for simulation of energy transport in variably saturated porous media – modification of the U.S. Geological Survey’s computer program VS2DT. </w:t>
       </w:r>
       <w:r>
         <w:rPr>
@@ -6990,15 +8648,35 @@
           <w:sz w:val="24"/>
           <w:szCs w:val="24"/>
         </w:rPr>
-        <w:t>U.S. Geological Survey Water-Resources Investigations Report</w:t>
-      </w:r>
-      <w:r>
-        <w:rPr>
-          <w:rFonts w:ascii="Times New Roman" w:hAnsi="Times New Roman"/>
-          <w:sz w:val="24"/>
-          <w:szCs w:val="24"/>
-        </w:rPr>
-        <w:t xml:space="preserve">.; </w:t>
+        <w:t xml:space="preserve">U.S. Geological Survey Water-Resources Investigations </w:t>
+      </w:r>
+      <w:proofErr w:type="gramStart"/>
+      <w:r>
+        <w:rPr>
+          <w:rFonts w:ascii="Times New Roman" w:hAnsi="Times New Roman"/>
+          <w:i/>
+          <w:iCs/>
+          <w:sz w:val="24"/>
+          <w:szCs w:val="24"/>
+        </w:rPr>
+        <w:t>Report</w:t>
+      </w:r>
+      <w:r>
+        <w:rPr>
+          <w:rFonts w:ascii="Times New Roman" w:hAnsi="Times New Roman"/>
+          <w:sz w:val="24"/>
+          <w:szCs w:val="24"/>
+        </w:rPr>
+        <w:t>.;</w:t>
+      </w:r>
+      <w:proofErr w:type="gramEnd"/>
+      <w:r>
+        <w:rPr>
+          <w:rFonts w:ascii="Times New Roman" w:hAnsi="Times New Roman"/>
+          <w:sz w:val="24"/>
+          <w:szCs w:val="24"/>
+        </w:rPr>
+        <w:t xml:space="preserve"> </w:t>
       </w:r>
       <w:r>
         <w:rPr>
@@ -7054,6 +8732,7 @@
         </w:rPr>
         <w:t xml:space="preserve">The importance of subsurface geology for water source and vegetation communities in Cherokee Marsh, Wisconsin. </w:t>
       </w:r>
+      <w:proofErr w:type="gramStart"/>
       <w:r>
         <w:rPr>
           <w:rFonts w:ascii="Times New Roman" w:hAnsi="Times New Roman"/>
@@ -7070,8 +8749,18 @@
           <w:sz w:val="24"/>
           <w:szCs w:val="24"/>
         </w:rPr>
-        <w:t xml:space="preserve">.; </w:t>
-      </w:r>
+        <w:t>.;</w:t>
+      </w:r>
+      <w:proofErr w:type="gramEnd"/>
+      <w:r>
+        <w:rPr>
+          <w:rFonts w:ascii="Times New Roman" w:hAnsi="Times New Roman"/>
+          <w:sz w:val="24"/>
+          <w:szCs w:val="24"/>
+        </w:rPr>
+        <w:t xml:space="preserve"> </w:t>
+      </w:r>
+      <w:proofErr w:type="spellStart"/>
       <w:r>
         <w:rPr>
           <w:rFonts w:ascii="Times New Roman" w:hAnsi="Times New Roman"/>
@@ -7080,7 +8769,18 @@
           <w:sz w:val="24"/>
           <w:szCs w:val="24"/>
         </w:rPr>
-        <w:t>Mybro, A., 2013</w:t>
+        <w:t>Mybro</w:t>
+      </w:r>
+      <w:proofErr w:type="spellEnd"/>
+      <w:r>
+        <w:rPr>
+          <w:rFonts w:ascii="Times New Roman" w:hAnsi="Times New Roman"/>
+          <w:b/>
+          <w:bCs/>
+          <w:sz w:val="24"/>
+          <w:szCs w:val="24"/>
+        </w:rPr>
+        <w:t>, A., 2013</w:t>
       </w:r>
       <w:r>
         <w:rPr>
@@ -7108,6 +8808,7 @@
         </w:rPr>
         <w:t xml:space="preserve">.; </w:t>
       </w:r>
+      <w:proofErr w:type="spellStart"/>
       <w:r>
         <w:rPr>
           <w:rFonts w:ascii="Times New Roman" w:hAnsi="Times New Roman"/>
@@ -7116,7 +8817,18 @@
           <w:sz w:val="24"/>
           <w:szCs w:val="24"/>
         </w:rPr>
-        <w:t>Yourd, A., 2017.</w:t>
+        <w:t>Yourd</w:t>
+      </w:r>
+      <w:proofErr w:type="spellEnd"/>
+      <w:r>
+        <w:rPr>
+          <w:rFonts w:ascii="Times New Roman" w:hAnsi="Times New Roman"/>
+          <w:b/>
+          <w:bCs/>
+          <w:sz w:val="24"/>
+          <w:szCs w:val="24"/>
+        </w:rPr>
+        <w:t>, A., 2017.</w:t>
       </w:r>
       <w:r>
         <w:rPr>
@@ -7134,7 +8846,40 @@
           <w:sz w:val="24"/>
           <w:szCs w:val="24"/>
         </w:rPr>
-        <w:t>Using reactive transport modeling to link hydrologic flux and root zone geochemistry at Second Creek, a sulfate enriched wild rice stream in northeastern Minnesota, Masters Thesis, University of Minnesota</w:t>
+        <w:t xml:space="preserve">Using reactive transport modeling to link </w:t>
+      </w:r>
+      <w:r>
+        <w:rPr>
+          <w:rFonts w:ascii="Times New Roman" w:hAnsi="Times New Roman"/>
+          <w:i/>
+          <w:iCs/>
+          <w:sz w:val="24"/>
+          <w:szCs w:val="24"/>
+        </w:rPr>
+        <w:lastRenderedPageBreak/>
+        <w:t xml:space="preserve">hydrologic flux and root zone geochemistry at Second Creek, a sulfate enriched wild rice stream in northeastern Minnesota, </w:t>
+      </w:r>
+      <w:proofErr w:type="spellStart"/>
+      <w:r>
+        <w:rPr>
+          <w:rFonts w:ascii="Times New Roman" w:hAnsi="Times New Roman"/>
+          <w:i/>
+          <w:iCs/>
+          <w:sz w:val="24"/>
+          <w:szCs w:val="24"/>
+        </w:rPr>
+        <w:t>Masters</w:t>
+      </w:r>
+      <w:proofErr w:type="spellEnd"/>
+      <w:r>
+        <w:rPr>
+          <w:rFonts w:ascii="Times New Roman" w:hAnsi="Times New Roman"/>
+          <w:i/>
+          <w:iCs/>
+          <w:sz w:val="24"/>
+          <w:szCs w:val="24"/>
+        </w:rPr>
+        <w:t xml:space="preserve"> Thesis, University of Minnesota</w:t>
       </w:r>
       <w:r>
         <w:rPr>
@@ -7144,6 +8889,7 @@
         </w:rPr>
         <w:t xml:space="preserve">.;  </w:t>
       </w:r>
+      <w:proofErr w:type="spellStart"/>
       <w:r>
         <w:rPr>
           <w:rFonts w:ascii="Times New Roman" w:hAnsi="Times New Roman"/>
@@ -7152,15 +8898,62 @@
           <w:sz w:val="24"/>
           <w:szCs w:val="24"/>
         </w:rPr>
-        <w:t xml:space="preserve">Wickert, A 2014. </w:t>
-      </w:r>
-      <w:r>
-        <w:rPr>
-          <w:rFonts w:ascii="Times New Roman" w:hAnsi="Times New Roman"/>
-          <w:sz w:val="24"/>
-          <w:szCs w:val="24"/>
-        </w:rPr>
-        <w:t xml:space="preserve">The Alog: inexpensive, Open Source, Automated Data Collection In the Field. </w:t>
+        <w:t>Wickert</w:t>
+      </w:r>
+      <w:proofErr w:type="spellEnd"/>
+      <w:r>
+        <w:rPr>
+          <w:rFonts w:ascii="Times New Roman" w:hAnsi="Times New Roman"/>
+          <w:b/>
+          <w:bCs/>
+          <w:sz w:val="24"/>
+          <w:szCs w:val="24"/>
+        </w:rPr>
+        <w:t xml:space="preserve">, A 2014. </w:t>
+      </w:r>
+      <w:r>
+        <w:rPr>
+          <w:rFonts w:ascii="Times New Roman" w:hAnsi="Times New Roman"/>
+          <w:sz w:val="24"/>
+          <w:szCs w:val="24"/>
+        </w:rPr>
+        <w:t xml:space="preserve">The </w:t>
+      </w:r>
+      <w:proofErr w:type="spellStart"/>
+      <w:r>
+        <w:rPr>
+          <w:rFonts w:ascii="Times New Roman" w:hAnsi="Times New Roman"/>
+          <w:sz w:val="24"/>
+          <w:szCs w:val="24"/>
+        </w:rPr>
+        <w:t>Alog</w:t>
+      </w:r>
+      <w:proofErr w:type="spellEnd"/>
+      <w:r>
+        <w:rPr>
+          <w:rFonts w:ascii="Times New Roman" w:hAnsi="Times New Roman"/>
+          <w:sz w:val="24"/>
+          <w:szCs w:val="24"/>
+        </w:rPr>
+        <w:t xml:space="preserve">: inexpensive, Open Source, Automated Data Collection </w:t>
+      </w:r>
+      <w:proofErr w:type="gramStart"/>
+      <w:r>
+        <w:rPr>
+          <w:rFonts w:ascii="Times New Roman" w:hAnsi="Times New Roman"/>
+          <w:sz w:val="24"/>
+          <w:szCs w:val="24"/>
+        </w:rPr>
+        <w:t>In</w:t>
+      </w:r>
+      <w:proofErr w:type="gramEnd"/>
+      <w:r>
+        <w:rPr>
+          <w:rFonts w:ascii="Times New Roman" w:hAnsi="Times New Roman"/>
+          <w:sz w:val="24"/>
+          <w:szCs w:val="24"/>
+        </w:rPr>
+        <w:t xml:space="preserve"> the Field. </w:t>
       </w:r>
       <w:r>
         <w:rPr>
@@ -7198,7 +8991,29 @@
           <w:sz w:val="24"/>
           <w:szCs w:val="24"/>
         </w:rPr>
-        <w:t xml:space="preserve">Applied Contaminant Transport Modeling . </w:t>
+        <w:t xml:space="preserve">Applied Contaminant Transport </w:t>
+      </w:r>
+      <w:proofErr w:type="gramStart"/>
+      <w:r>
+        <w:rPr>
+          <w:rFonts w:ascii="Times New Roman" w:hAnsi="Times New Roman"/>
+          <w:i/>
+          <w:iCs/>
+          <w:sz w:val="24"/>
+          <w:szCs w:val="24"/>
+        </w:rPr>
+        <w:t>Modeling .</w:t>
+      </w:r>
+      <w:proofErr w:type="gramEnd"/>
+      <w:r>
+        <w:rPr>
+          <w:rFonts w:ascii="Times New Roman" w:hAnsi="Times New Roman"/>
+          <w:i/>
+          <w:iCs/>
+          <w:sz w:val="24"/>
+          <w:szCs w:val="24"/>
+        </w:rPr>
+        <w:t xml:space="preserve"> </w:t>
       </w:r>
       <w:r>
         <w:rPr>

</xml_diff>